<commit_message>
Add 3d plot to hw5
</commit_message>
<xml_diff>
--- a/sopov_florinsky_report.docx
+++ b/sopov_florinsky_report.docx
@@ -137,26 +137,46 @@
           <w:szCs w:val="32"/>
           <w:lang w:val="en-US"/>
         </w:rPr>
-        <w:t>Vitaly Sopov</w:t>
-      </w:r>
-    </w:p>
-    <w:p>
-      <w:pPr>
-        <w:jc w:val="center"/>
+        <w:t xml:space="preserve">Vitaly </w:t>
+      </w:r>
+      <w:proofErr w:type="spellStart"/>
+      <w:r>
         <w:rPr>
           <w:sz w:val="32"/>
           <w:szCs w:val="32"/>
           <w:lang w:val="en-US"/>
         </w:rPr>
-      </w:pPr>
-      <w:r>
+        <w:t>Sopov</w:t>
+      </w:r>
+      <w:proofErr w:type="spellEnd"/>
+    </w:p>
+    <w:p>
+      <w:pPr>
+        <w:jc w:val="center"/>
         <w:rPr>
           <w:sz w:val="32"/>
           <w:szCs w:val="32"/>
           <w:lang w:val="en-US"/>
         </w:rPr>
-        <w:t>Michael Florinsky</w:t>
-      </w:r>
+      </w:pPr>
+      <w:r>
+        <w:rPr>
+          <w:sz w:val="32"/>
+          <w:szCs w:val="32"/>
+          <w:lang w:val="en-US"/>
+        </w:rPr>
+        <w:t xml:space="preserve">Michael </w:t>
+      </w:r>
+      <w:proofErr w:type="spellStart"/>
+      <w:r>
+        <w:rPr>
+          <w:sz w:val="32"/>
+          <w:szCs w:val="32"/>
+          <w:lang w:val="en-US"/>
+        </w:rPr>
+        <w:t>Florinsky</w:t>
+      </w:r>
+      <w:proofErr w:type="spellEnd"/>
     </w:p>
     <w:p>
       <w:pPr>
@@ -472,8 +492,18 @@
           <w:szCs w:val="28"/>
           <w:lang w:val="en-US"/>
         </w:rPr>
-        <w:t>meaningful features: Resolution_W</w:t>
-      </w:r>
+        <w:t xml:space="preserve">meaningful features: </w:t>
+      </w:r>
+      <w:proofErr w:type="spellStart"/>
+      <w:r>
+        <w:rPr>
+          <w:sz w:val="28"/>
+          <w:szCs w:val="28"/>
+          <w:lang w:val="en-US"/>
+        </w:rPr>
+        <w:t>Resolution_W</w:t>
+      </w:r>
+      <w:proofErr w:type="spellEnd"/>
       <w:r>
         <w:rPr>
           <w:sz w:val="28"/>
@@ -488,8 +518,18 @@
           <w:szCs w:val="28"/>
           <w:lang w:val="en-US"/>
         </w:rPr>
-        <w:t>, Resolution_H</w:t>
-      </w:r>
+        <w:t xml:space="preserve">, </w:t>
+      </w:r>
+      <w:proofErr w:type="spellStart"/>
+      <w:r>
+        <w:rPr>
+          <w:sz w:val="28"/>
+          <w:szCs w:val="28"/>
+          <w:lang w:val="en-US"/>
+        </w:rPr>
+        <w:t>Resolution_H</w:t>
+      </w:r>
+      <w:proofErr w:type="spellEnd"/>
       <w:r>
         <w:rPr>
           <w:sz w:val="28"/>
@@ -504,8 +544,18 @@
           <w:szCs w:val="28"/>
           <w:lang w:val="en-US"/>
         </w:rPr>
-        <w:t>, Core_Speed_MHz</w:t>
-      </w:r>
+        <w:t xml:space="preserve">, </w:t>
+      </w:r>
+      <w:proofErr w:type="spellStart"/>
+      <w:r>
+        <w:rPr>
+          <w:sz w:val="28"/>
+          <w:szCs w:val="28"/>
+          <w:lang w:val="en-US"/>
+        </w:rPr>
+        <w:t>Core_Speed_MHz</w:t>
+      </w:r>
+      <w:proofErr w:type="spellEnd"/>
       <w:r>
         <w:rPr>
           <w:sz w:val="28"/>
@@ -520,8 +570,18 @@
           <w:szCs w:val="28"/>
           <w:lang w:val="en-US"/>
         </w:rPr>
-        <w:t>, Memory_Speed_MHz</w:t>
-      </w:r>
+        <w:t xml:space="preserve">, </w:t>
+      </w:r>
+      <w:proofErr w:type="spellStart"/>
+      <w:r>
+        <w:rPr>
+          <w:sz w:val="28"/>
+          <w:szCs w:val="28"/>
+          <w:lang w:val="en-US"/>
+        </w:rPr>
+        <w:t>Memory_Speed_MHz</w:t>
+      </w:r>
+      <w:proofErr w:type="spellEnd"/>
       <w:r>
         <w:rPr>
           <w:sz w:val="28"/>
@@ -536,8 +596,18 @@
           <w:szCs w:val="28"/>
           <w:lang w:val="en-US"/>
         </w:rPr>
-        <w:t>, Max_Power_Watts</w:t>
-      </w:r>
+        <w:t xml:space="preserve">, </w:t>
+      </w:r>
+      <w:proofErr w:type="spellStart"/>
+      <w:r>
+        <w:rPr>
+          <w:sz w:val="28"/>
+          <w:szCs w:val="28"/>
+          <w:lang w:val="en-US"/>
+        </w:rPr>
+        <w:t>Max_Power_Watts</w:t>
+      </w:r>
+      <w:proofErr w:type="spellEnd"/>
       <w:r>
         <w:rPr>
           <w:sz w:val="28"/>
@@ -552,8 +622,18 @@
           <w:szCs w:val="28"/>
           <w:lang w:val="en-US"/>
         </w:rPr>
-        <w:t>, Release_Price_Dollars</w:t>
-      </w:r>
+        <w:t xml:space="preserve">, </w:t>
+      </w:r>
+      <w:proofErr w:type="spellStart"/>
+      <w:r>
+        <w:rPr>
+          <w:sz w:val="28"/>
+          <w:szCs w:val="28"/>
+          <w:lang w:val="en-US"/>
+        </w:rPr>
+        <w:t>Release_Price_Dollars</w:t>
+      </w:r>
+      <w:proofErr w:type="spellEnd"/>
       <w:r>
         <w:rPr>
           <w:sz w:val="28"/>
@@ -568,8 +648,18 @@
           <w:szCs w:val="28"/>
           <w:lang w:val="en-US"/>
         </w:rPr>
-        <w:t>, Memory_MB</w:t>
-      </w:r>
+        <w:t xml:space="preserve">, </w:t>
+      </w:r>
+      <w:proofErr w:type="spellStart"/>
+      <w:r>
+        <w:rPr>
+          <w:sz w:val="28"/>
+          <w:szCs w:val="28"/>
+          <w:lang w:val="en-US"/>
+        </w:rPr>
+        <w:t>Memory_MB</w:t>
+      </w:r>
+      <w:proofErr w:type="spellEnd"/>
       <w:r>
         <w:rPr>
           <w:sz w:val="28"/>
@@ -584,8 +674,18 @@
           <w:szCs w:val="28"/>
           <w:lang w:val="en-US"/>
         </w:rPr>
-        <w:t>, Memory_Bus_Bit</w:t>
-      </w:r>
+        <w:t xml:space="preserve">, </w:t>
+      </w:r>
+      <w:proofErr w:type="spellStart"/>
+      <w:r>
+        <w:rPr>
+          <w:sz w:val="28"/>
+          <w:szCs w:val="28"/>
+          <w:lang w:val="en-US"/>
+        </w:rPr>
+        <w:t>Memory_Bus_Bit</w:t>
+      </w:r>
+      <w:proofErr w:type="spellEnd"/>
       <w:r>
         <w:rPr>
           <w:sz w:val="28"/>
@@ -600,8 +700,18 @@
           <w:szCs w:val="28"/>
           <w:lang w:val="en-US"/>
         </w:rPr>
-        <w:t>, Memory_Bandwidth_GB_Sec</w:t>
-      </w:r>
+        <w:t xml:space="preserve">, </w:t>
+      </w:r>
+      <w:proofErr w:type="spellStart"/>
+      <w:r>
+        <w:rPr>
+          <w:sz w:val="28"/>
+          <w:szCs w:val="28"/>
+          <w:lang w:val="en-US"/>
+        </w:rPr>
+        <w:t>Memory_Bandwidth_GB_Sec</w:t>
+      </w:r>
+      <w:proofErr w:type="spellEnd"/>
       <w:r>
         <w:rPr>
           <w:sz w:val="28"/>
@@ -674,7 +784,25 @@
           <w:szCs w:val="28"/>
           <w:lang w:val="en-US"/>
         </w:rPr>
-        <w:t xml:space="preserve">a lot of NaN values, also some numerical features </w:t>
+        <w:t xml:space="preserve">a lot of </w:t>
+      </w:r>
+      <w:proofErr w:type="spellStart"/>
+      <w:r>
+        <w:rPr>
+          <w:sz w:val="28"/>
+          <w:szCs w:val="28"/>
+          <w:lang w:val="en-US"/>
+        </w:rPr>
+        <w:t>NaN</w:t>
+      </w:r>
+      <w:proofErr w:type="spellEnd"/>
+      <w:r>
+        <w:rPr>
+          <w:sz w:val="28"/>
+          <w:szCs w:val="28"/>
+          <w:lang w:val="en-US"/>
+        </w:rPr>
+        <w:t xml:space="preserve"> values, also some numerical features </w:t>
       </w:r>
       <w:r>
         <w:rPr>
@@ -770,7 +898,25 @@
           <w:szCs w:val="28"/>
           <w:lang w:val="en-US"/>
         </w:rPr>
-        <w:t xml:space="preserve"> All the NaNs were also deleted.</w:t>
+        <w:t xml:space="preserve"> All the </w:t>
+      </w:r>
+      <w:proofErr w:type="spellStart"/>
+      <w:r>
+        <w:rPr>
+          <w:sz w:val="28"/>
+          <w:szCs w:val="28"/>
+          <w:lang w:val="en-US"/>
+        </w:rPr>
+        <w:t>NaNs</w:t>
+      </w:r>
+      <w:proofErr w:type="spellEnd"/>
+      <w:r>
+        <w:rPr>
+          <w:sz w:val="28"/>
+          <w:szCs w:val="28"/>
+          <w:lang w:val="en-US"/>
+        </w:rPr>
+        <w:t xml:space="preserve"> were also deleted.</w:t>
       </w:r>
     </w:p>
     <w:p>
@@ -814,7 +960,25 @@
           <w:lang w:val="en-US"/>
         </w:rPr>
         <w:tab/>
-        <w:t>The problems which can be  attempted to be solved using this dataset include the prediction of the characteristics of future GPUs, analysis of GPUs characteristics to their price, determining some of their characteristics based on the other characteristics and general analysis of correlation of characteristics, their evolution in time.</w:t>
+        <w:t xml:space="preserve">The problems which can </w:t>
+      </w:r>
+      <w:proofErr w:type="gramStart"/>
+      <w:r>
+        <w:rPr>
+          <w:sz w:val="28"/>
+          <w:szCs w:val="28"/>
+          <w:lang w:val="en-US"/>
+        </w:rPr>
+        <w:t>be  attempted</w:t>
+      </w:r>
+      <w:proofErr w:type="gramEnd"/>
+      <w:r>
+        <w:rPr>
+          <w:sz w:val="28"/>
+          <w:szCs w:val="28"/>
+          <w:lang w:val="en-US"/>
+        </w:rPr>
+        <w:t xml:space="preserve"> to be solved using this dataset include the prediction of the characteristics of future GPUs, analysis of GPUs characteristics to their price, determining some of their characteristics based on the other characteristics and general analysis of correlation of characteristics, their evolution in time.</w:t>
       </w:r>
     </w:p>
     <w:p>
@@ -882,14 +1046,79 @@
           <w:lang w:val="en-US"/>
         </w:rPr>
         <w:tab/>
-      </w:r>
-      <w:r>
-        <w:rPr>
-          <w:sz w:val="28"/>
-          <w:szCs w:val="28"/>
-          <w:lang w:val="en-US"/>
-        </w:rPr>
-        <w:t>All code was written in Python 3 in jupyter environment. Numpy and pandas libraries were used for matrix computations and dataset processing. Matplotlib library was used for displaying plots. Sklearn library was used for clustering and linear regression.</w:t>
+        <w:t xml:space="preserve">All code was written in Python 3 in </w:t>
+      </w:r>
+      <w:proofErr w:type="spellStart"/>
+      <w:r>
+        <w:rPr>
+          <w:sz w:val="28"/>
+          <w:szCs w:val="28"/>
+          <w:lang w:val="en-US"/>
+        </w:rPr>
+        <w:t>jupyter</w:t>
+      </w:r>
+      <w:proofErr w:type="spellEnd"/>
+      <w:r>
+        <w:rPr>
+          <w:sz w:val="28"/>
+          <w:szCs w:val="28"/>
+          <w:lang w:val="en-US"/>
+        </w:rPr>
+        <w:t xml:space="preserve"> environment. </w:t>
+      </w:r>
+      <w:proofErr w:type="spellStart"/>
+      <w:r>
+        <w:rPr>
+          <w:sz w:val="28"/>
+          <w:szCs w:val="28"/>
+          <w:lang w:val="en-US"/>
+        </w:rPr>
+        <w:t>Numpy</w:t>
+      </w:r>
+      <w:proofErr w:type="spellEnd"/>
+      <w:r>
+        <w:rPr>
+          <w:sz w:val="28"/>
+          <w:szCs w:val="28"/>
+          <w:lang w:val="en-US"/>
+        </w:rPr>
+        <w:t xml:space="preserve"> and </w:t>
+      </w:r>
+      <w:proofErr w:type="gramStart"/>
+      <w:r>
+        <w:rPr>
+          <w:sz w:val="28"/>
+          <w:szCs w:val="28"/>
+          <w:lang w:val="en-US"/>
+        </w:rPr>
+        <w:t>pandas</w:t>
+      </w:r>
+      <w:proofErr w:type="gramEnd"/>
+      <w:r>
+        <w:rPr>
+          <w:sz w:val="28"/>
+          <w:szCs w:val="28"/>
+          <w:lang w:val="en-US"/>
+        </w:rPr>
+        <w:t xml:space="preserve"> libraries were used for matrix computations and dataset processing. Matplotlib library was used for displaying plots. </w:t>
+      </w:r>
+      <w:proofErr w:type="spellStart"/>
+      <w:r>
+        <w:rPr>
+          <w:sz w:val="28"/>
+          <w:szCs w:val="28"/>
+          <w:lang w:val="en-US"/>
+        </w:rPr>
+        <w:t>Sklearn</w:t>
+      </w:r>
+      <w:proofErr w:type="spellEnd"/>
+      <w:r>
+        <w:rPr>
+          <w:sz w:val="28"/>
+          <w:szCs w:val="28"/>
+          <w:lang w:val="en-US"/>
+        </w:rPr>
+        <w:t xml:space="preserve"> library was used for clustering and linear regression.</w:t>
       </w:r>
     </w:p>
     <w:p>
@@ -957,7 +1186,25 @@
           <w:lang w:val="en-US"/>
         </w:rPr>
         <w:tab/>
-        <w:t>First of all, we preprocess the raw dataset (we will do this in every task). It is done in file hw_2_3_6.ipynb, in section "HW_1", in cell [2] (</w:t>
+        <w:t>First of all, we preprocess the raw dataset (we will do this in every task). It is done in file hw_2_3_</w:t>
+      </w:r>
+      <w:proofErr w:type="gramStart"/>
+      <w:r>
+        <w:rPr>
+          <w:sz w:val="28"/>
+          <w:szCs w:val="28"/>
+          <w:lang w:val="en-US"/>
+        </w:rPr>
+        <w:t>6.ipynb</w:t>
+      </w:r>
+      <w:proofErr w:type="gramEnd"/>
+      <w:r>
+        <w:rPr>
+          <w:sz w:val="28"/>
+          <w:szCs w:val="28"/>
+          <w:lang w:val="en-US"/>
+        </w:rPr>
+        <w:t>, in section "HW_1", in cell [2] (</w:t>
       </w:r>
       <w:r>
         <w:rPr>
@@ -1024,7 +1271,97 @@
           <w:szCs w:val="28"/>
           <w:lang w:val="en-US"/>
         </w:rPr>
-        <w:t>Let's select features, that have wide range of values. For example, screen resolution is not suitable: it looks like categorical feature with poor values range. Afted histogram analysis it is clear, that 'Release_Price_Dollars', 'Core_Speed_MHz', 'Max_Power_Watts', 'Memory_Bandwidth_GB_Sec' can be taken.</w:t>
+        <w:t xml:space="preserve">Let's select features, that have wide range of values. For example, screen resolution is not suitable: it looks like categorical feature with poor values range. </w:t>
+      </w:r>
+      <w:proofErr w:type="spellStart"/>
+      <w:r>
+        <w:rPr>
+          <w:sz w:val="28"/>
+          <w:szCs w:val="28"/>
+          <w:lang w:val="en-US"/>
+        </w:rPr>
+        <w:t>Afted</w:t>
+      </w:r>
+      <w:proofErr w:type="spellEnd"/>
+      <w:r>
+        <w:rPr>
+          <w:sz w:val="28"/>
+          <w:szCs w:val="28"/>
+          <w:lang w:val="en-US"/>
+        </w:rPr>
+        <w:t xml:space="preserve"> histogram analysis it is clear, that '</w:t>
+      </w:r>
+      <w:proofErr w:type="spellStart"/>
+      <w:r>
+        <w:rPr>
+          <w:sz w:val="28"/>
+          <w:szCs w:val="28"/>
+          <w:lang w:val="en-US"/>
+        </w:rPr>
+        <w:t>Release_Price_Dollars</w:t>
+      </w:r>
+      <w:proofErr w:type="spellEnd"/>
+      <w:r>
+        <w:rPr>
+          <w:sz w:val="28"/>
+          <w:szCs w:val="28"/>
+          <w:lang w:val="en-US"/>
+        </w:rPr>
+        <w:t>', '</w:t>
+      </w:r>
+      <w:proofErr w:type="spellStart"/>
+      <w:r>
+        <w:rPr>
+          <w:sz w:val="28"/>
+          <w:szCs w:val="28"/>
+          <w:lang w:val="en-US"/>
+        </w:rPr>
+        <w:t>Core_Speed_MHz</w:t>
+      </w:r>
+      <w:proofErr w:type="spellEnd"/>
+      <w:r>
+        <w:rPr>
+          <w:sz w:val="28"/>
+          <w:szCs w:val="28"/>
+          <w:lang w:val="en-US"/>
+        </w:rPr>
+        <w:t>', '</w:t>
+      </w:r>
+      <w:proofErr w:type="spellStart"/>
+      <w:r>
+        <w:rPr>
+          <w:sz w:val="28"/>
+          <w:szCs w:val="28"/>
+          <w:lang w:val="en-US"/>
+        </w:rPr>
+        <w:t>Max_Power_Watts</w:t>
+      </w:r>
+      <w:proofErr w:type="spellEnd"/>
+      <w:r>
+        <w:rPr>
+          <w:sz w:val="28"/>
+          <w:szCs w:val="28"/>
+          <w:lang w:val="en-US"/>
+        </w:rPr>
+        <w:t>', '</w:t>
+      </w:r>
+      <w:proofErr w:type="spellStart"/>
+      <w:r>
+        <w:rPr>
+          <w:sz w:val="28"/>
+          <w:szCs w:val="28"/>
+          <w:lang w:val="en-US"/>
+        </w:rPr>
+        <w:t>Memory_Bandwidth_GB_Sec</w:t>
+      </w:r>
+      <w:proofErr w:type="spellEnd"/>
+      <w:r>
+        <w:rPr>
+          <w:sz w:val="28"/>
+          <w:szCs w:val="28"/>
+          <w:lang w:val="en-US"/>
+        </w:rPr>
+        <w:t>' can be taken.</w:t>
       </w:r>
       <w:r>
         <w:rPr>
@@ -1301,8 +1638,27 @@
         </w:rPr>
         <w:lastRenderedPageBreak/>
         <w:tab/>
-        <w:t xml:space="preserve">Then we use K-means algorithm on these features for 5 clusters and 9 clusters. The code for clusterization can be found in file </w:t>
-      </w:r>
+        <w:t xml:space="preserve">Then we use K-means algorithm on these features for 5 clusters and 9 clusters. The code for </w:t>
+      </w:r>
+      <w:proofErr w:type="spellStart"/>
+      <w:r>
+        <w:rPr>
+          <w:sz w:val="28"/>
+          <w:szCs w:val="28"/>
+          <w:lang w:val="en-US"/>
+        </w:rPr>
+        <w:t>clusterization</w:t>
+      </w:r>
+      <w:proofErr w:type="spellEnd"/>
+      <w:r>
+        <w:rPr>
+          <w:sz w:val="28"/>
+          <w:szCs w:val="28"/>
+          <w:lang w:val="en-US"/>
+        </w:rPr>
+        <w:t xml:space="preserve"> can be found in file </w:t>
+      </w:r>
+      <w:proofErr w:type="gramStart"/>
       <w:r>
         <w:rPr>
           <w:sz w:val="28"/>
@@ -1317,7 +1673,34 @@
           <w:szCs w:val="28"/>
           <w:lang w:val="en-US"/>
         </w:rPr>
-        <w:t xml:space="preserve">  in section "HW 2" in cells 6 to 10. There we use K-Means provided by sklearn library. For making our experiments reproducible we fix the random seed which is used for selecting initialization states for K-means algorithm.</w:t>
+        <w:t xml:space="preserve">  in</w:t>
+      </w:r>
+      <w:proofErr w:type="gramEnd"/>
+      <w:r>
+        <w:rPr>
+          <w:sz w:val="28"/>
+          <w:szCs w:val="28"/>
+          <w:lang w:val="en-US"/>
+        </w:rPr>
+        <w:t xml:space="preserve"> section "HW 2" in cells 6 to 10. There we use K-Means provided by </w:t>
+      </w:r>
+      <w:proofErr w:type="spellStart"/>
+      <w:r>
+        <w:rPr>
+          <w:sz w:val="28"/>
+          <w:szCs w:val="28"/>
+          <w:lang w:val="en-US"/>
+        </w:rPr>
+        <w:t>sklearn</w:t>
+      </w:r>
+      <w:proofErr w:type="spellEnd"/>
+      <w:r>
+        <w:rPr>
+          <w:sz w:val="28"/>
+          <w:szCs w:val="28"/>
+          <w:lang w:val="en-US"/>
+        </w:rPr>
+        <w:t xml:space="preserve"> library. For making our experiments reproducible we fix the random seed which is used for selecting initialization states for K-means algorithm.</w:t>
       </w:r>
     </w:p>
     <w:p>
@@ -1391,7 +1774,27 @@
           <w:szCs w:val="22"/>
           <w:lang w:val="en-US" w:eastAsia="ru-RU"/>
         </w:rPr>
-        <w:t>cluster 1,    elements: 40,    delta: [63.26253456 -1.12886631 55.26756186 54.4875018 ]</w:t>
+        <w:t xml:space="preserve">cluster </w:t>
+      </w:r>
+      <w:proofErr w:type="gramStart"/>
+      <w:r>
+        <w:rPr>
+          <w:rFonts w:ascii="Courier New" w:eastAsia="Times New Roman" w:hAnsi="Courier New" w:cs="Courier New"/>
+          <w:sz w:val="22"/>
+          <w:szCs w:val="22"/>
+          <w:lang w:val="en-US" w:eastAsia="ru-RU"/>
+        </w:rPr>
+        <w:t xml:space="preserve">1,   </w:t>
+      </w:r>
+      <w:proofErr w:type="gramEnd"/>
+      <w:r>
+        <w:rPr>
+          <w:rFonts w:ascii="Courier New" w:eastAsia="Times New Roman" w:hAnsi="Courier New" w:cs="Courier New"/>
+          <w:sz w:val="22"/>
+          <w:szCs w:val="22"/>
+          <w:lang w:val="en-US" w:eastAsia="ru-RU"/>
+        </w:rPr>
+        <w:t xml:space="preserve"> elements: 40,    delta: [63.26253456 -1.12886631 55.26756186 54.4875018 ]</w:t>
       </w:r>
     </w:p>
     <w:p>
@@ -1428,7 +1831,27 @@
           <w:szCs w:val="22"/>
           <w:lang w:val="en-US" w:eastAsia="ru-RU"/>
         </w:rPr>
-        <w:t>cluster 2,    elements: 30,    delta: [ 2.24712686e+00 -2.10595353e-02  1.14449270e+01  6.26586218e+01]</w:t>
+        <w:t xml:space="preserve">cluster </w:t>
+      </w:r>
+      <w:proofErr w:type="gramStart"/>
+      <w:r>
+        <w:rPr>
+          <w:rFonts w:ascii="Courier New" w:eastAsia="Times New Roman" w:hAnsi="Courier New" w:cs="Courier New"/>
+          <w:sz w:val="22"/>
+          <w:szCs w:val="22"/>
+          <w:lang w:val="en-US" w:eastAsia="ru-RU"/>
+        </w:rPr>
+        <w:t xml:space="preserve">2,   </w:t>
+      </w:r>
+      <w:proofErr w:type="gramEnd"/>
+      <w:r>
+        <w:rPr>
+          <w:rFonts w:ascii="Courier New" w:eastAsia="Times New Roman" w:hAnsi="Courier New" w:cs="Courier New"/>
+          <w:sz w:val="22"/>
+          <w:szCs w:val="22"/>
+          <w:lang w:val="en-US" w:eastAsia="ru-RU"/>
+        </w:rPr>
+        <w:t xml:space="preserve"> elements: 30,    delta: [ 2.24712686e+00 -2.10595353e-02  1.14449270e+01  6.26586218e+01]</w:t>
       </w:r>
     </w:p>
     <w:p>
@@ -1465,7 +1888,27 @@
           <w:szCs w:val="22"/>
           <w:lang w:val="en-US" w:eastAsia="ru-RU"/>
         </w:rPr>
-        <w:t>cluster 3,    elements: 27,    delta: [ 36.07828104 -23.53550153  38.79480947  -7.87828484]</w:t>
+        <w:t xml:space="preserve">cluster </w:t>
+      </w:r>
+      <w:proofErr w:type="gramStart"/>
+      <w:r>
+        <w:rPr>
+          <w:rFonts w:ascii="Courier New" w:eastAsia="Times New Roman" w:hAnsi="Courier New" w:cs="Courier New"/>
+          <w:sz w:val="22"/>
+          <w:szCs w:val="22"/>
+          <w:lang w:val="en-US" w:eastAsia="ru-RU"/>
+        </w:rPr>
+        <w:t xml:space="preserve">3,   </w:t>
+      </w:r>
+      <w:proofErr w:type="gramEnd"/>
+      <w:r>
+        <w:rPr>
+          <w:rFonts w:ascii="Courier New" w:eastAsia="Times New Roman" w:hAnsi="Courier New" w:cs="Courier New"/>
+          <w:sz w:val="22"/>
+          <w:szCs w:val="22"/>
+          <w:lang w:val="en-US" w:eastAsia="ru-RU"/>
+        </w:rPr>
+        <w:t xml:space="preserve"> elements: 27,    delta: [ 36.07828104 -23.53550153  38.79480947  -7.87828484]</w:t>
       </w:r>
     </w:p>
     <w:p>
@@ -1502,7 +1945,27 @@
           <w:szCs w:val="22"/>
           <w:lang w:val="en-US" w:eastAsia="ru-RU"/>
         </w:rPr>
-        <w:t>cluster 4,    elements: 41,    delta: [-48.37268068 -19.72794896 -50.4400973  -65.27342231]</w:t>
+        <w:t xml:space="preserve">cluster </w:t>
+      </w:r>
+      <w:proofErr w:type="gramStart"/>
+      <w:r>
+        <w:rPr>
+          <w:rFonts w:ascii="Courier New" w:eastAsia="Times New Roman" w:hAnsi="Courier New" w:cs="Courier New"/>
+          <w:sz w:val="22"/>
+          <w:szCs w:val="22"/>
+          <w:lang w:val="en-US" w:eastAsia="ru-RU"/>
+        </w:rPr>
+        <w:t xml:space="preserve">4,   </w:t>
+      </w:r>
+      <w:proofErr w:type="gramEnd"/>
+      <w:r>
+        <w:rPr>
+          <w:rFonts w:ascii="Courier New" w:eastAsia="Times New Roman" w:hAnsi="Courier New" w:cs="Courier New"/>
+          <w:sz w:val="22"/>
+          <w:szCs w:val="22"/>
+          <w:lang w:val="en-US" w:eastAsia="ru-RU"/>
+        </w:rPr>
+        <w:t xml:space="preserve"> elements: 41,    delta: [-48.37268068 -19.72794896 -50.4400973  -65.27342231]</w:t>
       </w:r>
     </w:p>
     <w:p>
@@ -1539,7 +2002,27 @@
           <w:szCs w:val="22"/>
           <w:lang w:val="en-US" w:eastAsia="ru-RU"/>
         </w:rPr>
-        <w:t>cluster 5,    elements: 82,    delta: [-19.3749862   18.17184008 -18.70080672 -14.27237466]</w:t>
+        <w:t xml:space="preserve">cluster </w:t>
+      </w:r>
+      <w:proofErr w:type="gramStart"/>
+      <w:r>
+        <w:rPr>
+          <w:rFonts w:ascii="Courier New" w:eastAsia="Times New Roman" w:hAnsi="Courier New" w:cs="Courier New"/>
+          <w:sz w:val="22"/>
+          <w:szCs w:val="22"/>
+          <w:lang w:val="en-US" w:eastAsia="ru-RU"/>
+        </w:rPr>
+        <w:t xml:space="preserve">5,   </w:t>
+      </w:r>
+      <w:proofErr w:type="gramEnd"/>
+      <w:r>
+        <w:rPr>
+          <w:rFonts w:ascii="Courier New" w:eastAsia="Times New Roman" w:hAnsi="Courier New" w:cs="Courier New"/>
+          <w:sz w:val="22"/>
+          <w:szCs w:val="22"/>
+          <w:lang w:val="en-US" w:eastAsia="ru-RU"/>
+        </w:rPr>
+        <w:t xml:space="preserve"> elements: 82,    delta: [-19.3749862   18.17184008 -18.70080672 -14.27237466]</w:t>
       </w:r>
     </w:p>
     <w:p>
@@ -1633,7 +2116,27 @@
           <w:szCs w:val="22"/>
           <w:lang w:val="en-US" w:eastAsia="ru-RU"/>
         </w:rPr>
-        <w:t>cluster 1,    elements: 39,    delta: [-27.18719197  25.65623016 -33.35601456 -11.50696739]</w:t>
+        <w:t xml:space="preserve">cluster </w:t>
+      </w:r>
+      <w:proofErr w:type="gramStart"/>
+      <w:r>
+        <w:rPr>
+          <w:rFonts w:ascii="Courier New" w:eastAsia="Times New Roman" w:hAnsi="Courier New" w:cs="Courier New"/>
+          <w:sz w:val="22"/>
+          <w:szCs w:val="22"/>
+          <w:lang w:val="en-US" w:eastAsia="ru-RU"/>
+        </w:rPr>
+        <w:t xml:space="preserve">1,   </w:t>
+      </w:r>
+      <w:proofErr w:type="gramEnd"/>
+      <w:r>
+        <w:rPr>
+          <w:rFonts w:ascii="Courier New" w:eastAsia="Times New Roman" w:hAnsi="Courier New" w:cs="Courier New"/>
+          <w:sz w:val="22"/>
+          <w:szCs w:val="22"/>
+          <w:lang w:val="en-US" w:eastAsia="ru-RU"/>
+        </w:rPr>
+        <w:t xml:space="preserve"> elements: 39,    delta: [-27.18719197  25.65623016 -33.35601456 -11.50696739]</w:t>
       </w:r>
     </w:p>
     <w:p>
@@ -1670,7 +2173,27 @@
           <w:szCs w:val="22"/>
           <w:lang w:val="en-US" w:eastAsia="ru-RU"/>
         </w:rPr>
-        <w:t>cluster 2,    elements: 22,    delta: [ 36.54048499 -27.50254971  39.25967247 -11.93793995]</w:t>
+        <w:t xml:space="preserve">cluster </w:t>
+      </w:r>
+      <w:proofErr w:type="gramStart"/>
+      <w:r>
+        <w:rPr>
+          <w:rFonts w:ascii="Courier New" w:eastAsia="Times New Roman" w:hAnsi="Courier New" w:cs="Courier New"/>
+          <w:sz w:val="22"/>
+          <w:szCs w:val="22"/>
+          <w:lang w:val="en-US" w:eastAsia="ru-RU"/>
+        </w:rPr>
+        <w:t xml:space="preserve">2,   </w:t>
+      </w:r>
+      <w:proofErr w:type="gramEnd"/>
+      <w:r>
+        <w:rPr>
+          <w:rFonts w:ascii="Courier New" w:eastAsia="Times New Roman" w:hAnsi="Courier New" w:cs="Courier New"/>
+          <w:sz w:val="22"/>
+          <w:szCs w:val="22"/>
+          <w:lang w:val="en-US" w:eastAsia="ru-RU"/>
+        </w:rPr>
+        <w:t xml:space="preserve"> elements: 22,    delta: [ 36.54048499 -27.50254971  39.25967247 -11.93793995]</w:t>
       </w:r>
     </w:p>
     <w:p>
@@ -1707,7 +2230,27 @@
           <w:szCs w:val="22"/>
           <w:lang w:val="en-US" w:eastAsia="ru-RU"/>
         </w:rPr>
-        <w:t>cluster 3,    elements: 26,    delta: [ -1.31966548  16.41803687  10.5525944  -12.93525466]</w:t>
+        <w:t xml:space="preserve">cluster </w:t>
+      </w:r>
+      <w:proofErr w:type="gramStart"/>
+      <w:r>
+        <w:rPr>
+          <w:rFonts w:ascii="Courier New" w:eastAsia="Times New Roman" w:hAnsi="Courier New" w:cs="Courier New"/>
+          <w:sz w:val="22"/>
+          <w:szCs w:val="22"/>
+          <w:lang w:val="en-US" w:eastAsia="ru-RU"/>
+        </w:rPr>
+        <w:t xml:space="preserve">3,   </w:t>
+      </w:r>
+      <w:proofErr w:type="gramEnd"/>
+      <w:r>
+        <w:rPr>
+          <w:rFonts w:ascii="Courier New" w:eastAsia="Times New Roman" w:hAnsi="Courier New" w:cs="Courier New"/>
+          <w:sz w:val="22"/>
+          <w:szCs w:val="22"/>
+          <w:lang w:val="en-US" w:eastAsia="ru-RU"/>
+        </w:rPr>
+        <w:t xml:space="preserve"> elements: 26,    delta: [ -1.31966548  16.41803687  10.5525944  -12.93525466]</w:t>
       </w:r>
     </w:p>
     <w:p>
@@ -1744,7 +2287,27 @@
           <w:szCs w:val="22"/>
           <w:lang w:val="en-US" w:eastAsia="ru-RU"/>
         </w:rPr>
-        <w:t>cluster 4,    elements: 9,    delta: [-24.27467965 -34.38651067 -22.56710629 -59.08953056]</w:t>
+        <w:t xml:space="preserve">cluster </w:t>
+      </w:r>
+      <w:proofErr w:type="gramStart"/>
+      <w:r>
+        <w:rPr>
+          <w:rFonts w:ascii="Courier New" w:eastAsia="Times New Roman" w:hAnsi="Courier New" w:cs="Courier New"/>
+          <w:sz w:val="22"/>
+          <w:szCs w:val="22"/>
+          <w:lang w:val="en-US" w:eastAsia="ru-RU"/>
+        </w:rPr>
+        <w:t xml:space="preserve">4,   </w:t>
+      </w:r>
+      <w:proofErr w:type="gramEnd"/>
+      <w:r>
+        <w:rPr>
+          <w:rFonts w:ascii="Courier New" w:eastAsia="Times New Roman" w:hAnsi="Courier New" w:cs="Courier New"/>
+          <w:sz w:val="22"/>
+          <w:szCs w:val="22"/>
+          <w:lang w:val="en-US" w:eastAsia="ru-RU"/>
+        </w:rPr>
+        <w:t xml:space="preserve"> elements: 9,    delta: [-24.27467965 -34.38651067 -22.56710629 -59.08953056]</w:t>
       </w:r>
     </w:p>
     <w:p>
@@ -1781,7 +2344,27 @@
           <w:szCs w:val="22"/>
           <w:lang w:val="en-US" w:eastAsia="ru-RU"/>
         </w:rPr>
-        <w:t>cluster 5,    elements: 29,    delta: [ 2.63571569  0.0714883  11.23736454 64.34420342]</w:t>
+        <w:t xml:space="preserve">cluster </w:t>
+      </w:r>
+      <w:proofErr w:type="gramStart"/>
+      <w:r>
+        <w:rPr>
+          <w:rFonts w:ascii="Courier New" w:eastAsia="Times New Roman" w:hAnsi="Courier New" w:cs="Courier New"/>
+          <w:sz w:val="22"/>
+          <w:szCs w:val="22"/>
+          <w:lang w:val="en-US" w:eastAsia="ru-RU"/>
+        </w:rPr>
+        <w:t xml:space="preserve">5,   </w:t>
+      </w:r>
+      <w:proofErr w:type="gramEnd"/>
+      <w:r>
+        <w:rPr>
+          <w:rFonts w:ascii="Courier New" w:eastAsia="Times New Roman" w:hAnsi="Courier New" w:cs="Courier New"/>
+          <w:sz w:val="22"/>
+          <w:szCs w:val="22"/>
+          <w:lang w:val="en-US" w:eastAsia="ru-RU"/>
+        </w:rPr>
+        <w:t xml:space="preserve"> elements: 29,    delta: [ 2.63571569  0.0714883  11.23736454 64.34420342]</w:t>
       </w:r>
     </w:p>
     <w:p>
@@ -1818,7 +2401,27 @@
           <w:szCs w:val="22"/>
           <w:lang w:val="en-US" w:eastAsia="ru-RU"/>
         </w:rPr>
-        <w:t>cluster 6,    elements: 27,    delta: [-56.5147647  -18.22582441 -61.23485321 -71.96550091]</w:t>
+        <w:t xml:space="preserve">cluster </w:t>
+      </w:r>
+      <w:proofErr w:type="gramStart"/>
+      <w:r>
+        <w:rPr>
+          <w:rFonts w:ascii="Courier New" w:eastAsia="Times New Roman" w:hAnsi="Courier New" w:cs="Courier New"/>
+          <w:sz w:val="22"/>
+          <w:szCs w:val="22"/>
+          <w:lang w:val="en-US" w:eastAsia="ru-RU"/>
+        </w:rPr>
+        <w:t xml:space="preserve">6,   </w:t>
+      </w:r>
+      <w:proofErr w:type="gramEnd"/>
+      <w:r>
+        <w:rPr>
+          <w:rFonts w:ascii="Courier New" w:eastAsia="Times New Roman" w:hAnsi="Courier New" w:cs="Courier New"/>
+          <w:sz w:val="22"/>
+          <w:szCs w:val="22"/>
+          <w:lang w:val="en-US" w:eastAsia="ru-RU"/>
+        </w:rPr>
+        <w:t xml:space="preserve"> elements: 27,    delta: [-56.5147647  -18.22582441 -61.23485321 -71.96550091]</w:t>
       </w:r>
     </w:p>
     <w:p>
@@ -1855,7 +2458,27 @@
           <w:szCs w:val="22"/>
           <w:lang w:val="en-US" w:eastAsia="ru-RU"/>
         </w:rPr>
-        <w:t>cluster 7,    elements: 20,    delta: [ 9.64910564e+01 -3.92609908e-02  4.79260469e+01  6.56478954e+01]</w:t>
+        <w:t xml:space="preserve">cluster </w:t>
+      </w:r>
+      <w:proofErr w:type="gramStart"/>
+      <w:r>
+        <w:rPr>
+          <w:rFonts w:ascii="Courier New" w:eastAsia="Times New Roman" w:hAnsi="Courier New" w:cs="Courier New"/>
+          <w:sz w:val="22"/>
+          <w:szCs w:val="22"/>
+          <w:lang w:val="en-US" w:eastAsia="ru-RU"/>
+        </w:rPr>
+        <w:t xml:space="preserve">7,   </w:t>
+      </w:r>
+      <w:proofErr w:type="gramEnd"/>
+      <w:r>
+        <w:rPr>
+          <w:rFonts w:ascii="Courier New" w:eastAsia="Times New Roman" w:hAnsi="Courier New" w:cs="Courier New"/>
+          <w:sz w:val="22"/>
+          <w:szCs w:val="22"/>
+          <w:lang w:val="en-US" w:eastAsia="ru-RU"/>
+        </w:rPr>
+        <w:t xml:space="preserve"> elements: 20,    delta: [ 9.64910564e+01 -3.92609908e-02  4.79260469e+01  6.56478954e+01]</w:t>
       </w:r>
     </w:p>
     <w:p>
@@ -1892,7 +2515,27 @@
           <w:szCs w:val="22"/>
           <w:lang w:val="en-US" w:eastAsia="ru-RU"/>
         </w:rPr>
-        <w:t>cluster 8,    elements: 25,    delta: [30.83612695 -2.9908752  57.43714388 36.65852607]</w:t>
+        <w:t xml:space="preserve">cluster </w:t>
+      </w:r>
+      <w:proofErr w:type="gramStart"/>
+      <w:r>
+        <w:rPr>
+          <w:rFonts w:ascii="Courier New" w:eastAsia="Times New Roman" w:hAnsi="Courier New" w:cs="Courier New"/>
+          <w:sz w:val="22"/>
+          <w:szCs w:val="22"/>
+          <w:lang w:val="en-US" w:eastAsia="ru-RU"/>
+        </w:rPr>
+        <w:t xml:space="preserve">8,   </w:t>
+      </w:r>
+      <w:proofErr w:type="gramEnd"/>
+      <w:r>
+        <w:rPr>
+          <w:rFonts w:ascii="Courier New" w:eastAsia="Times New Roman" w:hAnsi="Courier New" w:cs="Courier New"/>
+          <w:sz w:val="22"/>
+          <w:szCs w:val="22"/>
+          <w:lang w:val="en-US" w:eastAsia="ru-RU"/>
+        </w:rPr>
+        <w:t xml:space="preserve"> elements: 25,    delta: [30.83612695 -2.9908752  57.43714388 36.65852607]</w:t>
       </w:r>
     </w:p>
     <w:p>
@@ -1929,7 +2572,27 @@
           <w:szCs w:val="22"/>
           <w:lang w:val="en-US" w:eastAsia="ru-RU"/>
         </w:rPr>
-        <w:t>cluster 9,    elements: 23,    delta: [-32.26383358   2.28930229 -30.48190413 -24.90459267]</w:t>
+        <w:t xml:space="preserve">cluster </w:t>
+      </w:r>
+      <w:proofErr w:type="gramStart"/>
+      <w:r>
+        <w:rPr>
+          <w:rFonts w:ascii="Courier New" w:eastAsia="Times New Roman" w:hAnsi="Courier New" w:cs="Courier New"/>
+          <w:sz w:val="22"/>
+          <w:szCs w:val="22"/>
+          <w:lang w:val="en-US" w:eastAsia="ru-RU"/>
+        </w:rPr>
+        <w:t xml:space="preserve">9,   </w:t>
+      </w:r>
+      <w:proofErr w:type="gramEnd"/>
+      <w:r>
+        <w:rPr>
+          <w:rFonts w:ascii="Courier New" w:eastAsia="Times New Roman" w:hAnsi="Courier New" w:cs="Courier New"/>
+          <w:sz w:val="22"/>
+          <w:szCs w:val="22"/>
+          <w:lang w:val="en-US" w:eastAsia="ru-RU"/>
+        </w:rPr>
+        <w:t xml:space="preserve"> elements: 23,    delta: [-32.26383358   2.28930229 -30.48190413 -24.90459267]</w:t>
       </w:r>
     </w:p>
     <w:p>
@@ -2052,15 +2715,9 @@
           <w:lang w:val="en-US"/>
         </w:rPr>
         <w:tab/>
-      </w:r>
-      <w:r>
-        <w:rPr>
-          <w:sz w:val="28"/>
-          <w:szCs w:val="28"/>
-          <w:lang w:val="en-US"/>
-        </w:rPr>
         <w:t xml:space="preserve">The code for </w:t>
       </w:r>
+      <w:proofErr w:type="spellStart"/>
       <w:r>
         <w:rPr>
           <w:sz w:val="28"/>
@@ -2069,6 +2726,7 @@
         </w:rPr>
         <w:t>boostrapping</w:t>
       </w:r>
+      <w:proofErr w:type="spellEnd"/>
       <w:r>
         <w:rPr>
           <w:sz w:val="28"/>
@@ -2077,6 +2735,7 @@
         </w:rPr>
         <w:t xml:space="preserve"> can be found in file </w:t>
       </w:r>
+      <w:proofErr w:type="gramStart"/>
       <w:r>
         <w:rPr>
           <w:sz w:val="28"/>
@@ -2091,55 +2750,16 @@
           <w:szCs w:val="28"/>
           <w:lang w:val="en-US"/>
         </w:rPr>
-        <w:t xml:space="preserve">  in section "HW </w:t>
-      </w:r>
-      <w:r>
-        <w:rPr>
-          <w:sz w:val="28"/>
-          <w:szCs w:val="28"/>
-          <w:lang w:val="en-US"/>
-        </w:rPr>
-        <w:t>3</w:t>
-      </w:r>
-      <w:r>
-        <w:rPr>
-          <w:sz w:val="28"/>
-          <w:szCs w:val="28"/>
-          <w:lang w:val="en-US"/>
-        </w:rPr>
-        <w:t xml:space="preserve">" in cells </w:t>
-      </w:r>
-      <w:r>
-        <w:rPr>
-          <w:sz w:val="28"/>
-          <w:szCs w:val="28"/>
-          <w:lang w:val="en-US"/>
-        </w:rPr>
-        <w:t>11</w:t>
-      </w:r>
-      <w:r>
-        <w:rPr>
-          <w:sz w:val="28"/>
-          <w:szCs w:val="28"/>
-          <w:lang w:val="en-US"/>
-        </w:rPr>
-        <w:t xml:space="preserve"> to 1</w:t>
-      </w:r>
-      <w:r>
-        <w:rPr>
-          <w:sz w:val="28"/>
-          <w:szCs w:val="28"/>
-          <w:lang w:val="en-US"/>
-        </w:rPr>
-        <w:t>3</w:t>
-      </w:r>
-      <w:r>
-        <w:rPr>
-          <w:sz w:val="28"/>
-          <w:szCs w:val="28"/>
-          <w:lang w:val="en-US"/>
-        </w:rPr>
-        <w:t>.</w:t>
+        <w:t xml:space="preserve">  in</w:t>
+      </w:r>
+      <w:proofErr w:type="gramEnd"/>
+      <w:r>
+        <w:rPr>
+          <w:sz w:val="28"/>
+          <w:szCs w:val="28"/>
+          <w:lang w:val="en-US"/>
+        </w:rPr>
+        <w:t xml:space="preserve"> section "HW 3" in cells 11 to 13.</w:t>
       </w:r>
     </w:p>
     <w:p>
@@ -2208,7 +2828,27 @@
           <w:szCs w:val="28"/>
           <w:lang w:val="en-US"/>
         </w:rPr>
-        <w:t>Confidence interval is computed for "Release_Price_Dollars" feature on grand mean:</w:t>
+        <w:t>Confidence interval is computed for "</w:t>
+      </w:r>
+      <w:proofErr w:type="spellStart"/>
+      <w:r>
+        <w:rPr>
+          <w:rFonts w:asciiTheme="minorHAnsi" w:hAnsiTheme="minorHAnsi"/>
+          <w:sz w:val="28"/>
+          <w:szCs w:val="28"/>
+          <w:lang w:val="en-US"/>
+        </w:rPr>
+        <w:t>Release_Price_Dollars</w:t>
+      </w:r>
+      <w:proofErr w:type="spellEnd"/>
+      <w:r>
+        <w:rPr>
+          <w:rFonts w:asciiTheme="minorHAnsi" w:hAnsiTheme="minorHAnsi"/>
+          <w:sz w:val="28"/>
+          <w:szCs w:val="28"/>
+          <w:lang w:val="en-US"/>
+        </w:rPr>
+        <w:t>" feature on grand mean:</w:t>
       </w:r>
     </w:p>
     <w:p>
@@ -2287,7 +2927,27 @@
           <w:szCs w:val="28"/>
           <w:lang w:val="en-US"/>
         </w:rPr>
-        <w:t>Comparing cluster-means for "Release_Price_Dollars" feature on clusters 3 and 4:</w:t>
+        <w:t>Comparing cluster-means for "</w:t>
+      </w:r>
+      <w:proofErr w:type="spellStart"/>
+      <w:r>
+        <w:rPr>
+          <w:rFonts w:asciiTheme="minorHAnsi" w:hAnsiTheme="minorHAnsi"/>
+          <w:sz w:val="28"/>
+          <w:szCs w:val="28"/>
+          <w:lang w:val="en-US"/>
+        </w:rPr>
+        <w:t>Release_Price_Dollars</w:t>
+      </w:r>
+      <w:proofErr w:type="spellEnd"/>
+      <w:r>
+        <w:rPr>
+          <w:rFonts w:asciiTheme="minorHAnsi" w:hAnsiTheme="minorHAnsi"/>
+          <w:sz w:val="28"/>
+          <w:szCs w:val="28"/>
+          <w:lang w:val="en-US"/>
+        </w:rPr>
+        <w:t>" feature on clusters 3 and 4:</w:t>
       </w:r>
     </w:p>
     <w:p>
@@ -2316,6 +2976,7 @@
         <w:rPr>
           <w:sz w:val="28"/>
           <w:szCs w:val="28"/>
+          <w:lang w:val="en-US"/>
         </w:rPr>
       </w:pPr>
       <w:r>
@@ -2365,7 +3026,27 @@
           <w:szCs w:val="28"/>
           <w:lang w:val="en-US"/>
         </w:rPr>
-        <w:t>Comparing mean for "Release_Price_Dollars" feature on cluster 3 with grand mean:</w:t>
+        <w:t>Comparing mean for "</w:t>
+      </w:r>
+      <w:proofErr w:type="spellStart"/>
+      <w:r>
+        <w:rPr>
+          <w:rFonts w:asciiTheme="minorHAnsi" w:hAnsiTheme="minorHAnsi"/>
+          <w:sz w:val="28"/>
+          <w:szCs w:val="28"/>
+          <w:lang w:val="en-US"/>
+        </w:rPr>
+        <w:t>Release_Price_Dollars</w:t>
+      </w:r>
+      <w:proofErr w:type="spellEnd"/>
+      <w:r>
+        <w:rPr>
+          <w:rFonts w:asciiTheme="minorHAnsi" w:hAnsiTheme="minorHAnsi"/>
+          <w:sz w:val="28"/>
+          <w:szCs w:val="28"/>
+          <w:lang w:val="en-US"/>
+        </w:rPr>
+        <w:t>" feature on cluster 3 with grand mean:</w:t>
       </w:r>
     </w:p>
     <w:p>
@@ -2620,6 +3301,7 @@
         <w:rPr>
           <w:sz w:val="52"/>
           <w:szCs w:val="52"/>
+          <w:lang w:val="en-US"/>
         </w:rPr>
         <w:lastRenderedPageBreak/>
         <w:t>4</w:t>
@@ -2638,21 +3320,23 @@
         <w:rPr>
           <w:sz w:val="28"/>
           <w:szCs w:val="28"/>
-        </w:rPr>
-      </w:pPr>
-    </w:p>
-    <w:p>
-      <w:pPr>
-        <w:rPr>
-          <w:sz w:val="28"/>
-          <w:szCs w:val="28"/>
-          <w:lang w:val="en-US"/>
-        </w:rPr>
-      </w:pPr>
-      <w:r>
-        <w:rPr>
-          <w:sz w:val="28"/>
-          <w:szCs w:val="28"/>
+          <w:lang w:val="en-US"/>
+        </w:rPr>
+      </w:pPr>
+    </w:p>
+    <w:p>
+      <w:pPr>
+        <w:rPr>
+          <w:sz w:val="28"/>
+          <w:szCs w:val="28"/>
+          <w:lang w:val="en-US"/>
+        </w:rPr>
+      </w:pPr>
+      <w:r>
+        <w:rPr>
+          <w:sz w:val="28"/>
+          <w:szCs w:val="28"/>
+          <w:lang w:val="en-US"/>
         </w:rPr>
         <w:tab/>
       </w:r>
@@ -2697,7 +3381,43 @@
           <w:lang w:val="en-US"/>
         </w:rPr>
         <w:tab/>
-        <w:t>First of all we generate thee nominal features for this dataset. First feature will be a taxon feature, where we split our dataset into 4 groups of the same size.</w:t>
+        <w:t xml:space="preserve">First of </w:t>
+      </w:r>
+      <w:proofErr w:type="gramStart"/>
+      <w:r>
+        <w:rPr>
+          <w:sz w:val="28"/>
+          <w:szCs w:val="28"/>
+          <w:lang w:val="en-US"/>
+        </w:rPr>
+        <w:t>all</w:t>
+      </w:r>
+      <w:proofErr w:type="gramEnd"/>
+      <w:r>
+        <w:rPr>
+          <w:sz w:val="28"/>
+          <w:szCs w:val="28"/>
+          <w:lang w:val="en-US"/>
+        </w:rPr>
+        <w:t xml:space="preserve"> we generate thee nominal features for this dataset. First feature will be a </w:t>
+      </w:r>
+      <w:proofErr w:type="spellStart"/>
+      <w:r>
+        <w:rPr>
+          <w:sz w:val="28"/>
+          <w:szCs w:val="28"/>
+          <w:lang w:val="en-US"/>
+        </w:rPr>
+        <w:t>taxon</w:t>
+      </w:r>
+      <w:proofErr w:type="spellEnd"/>
+      <w:r>
+        <w:rPr>
+          <w:sz w:val="28"/>
+          <w:szCs w:val="28"/>
+          <w:lang w:val="en-US"/>
+        </w:rPr>
+        <w:t xml:space="preserve"> feature, where we split our dataset into 4 groups of the same size.</w:t>
       </w:r>
     </w:p>
     <w:p>
@@ -2724,7 +3444,43 @@
           <w:lang w:val="en-US"/>
         </w:rPr>
         <w:tab/>
-        <w:t>The other two features will be created from Core_Speed and Memory_Bandwidth numerical features by grouping them into 4 buckets each.</w:t>
+        <w:t xml:space="preserve">The other two features will be created from </w:t>
+      </w:r>
+      <w:proofErr w:type="spellStart"/>
+      <w:r>
+        <w:rPr>
+          <w:sz w:val="28"/>
+          <w:szCs w:val="28"/>
+          <w:lang w:val="en-US"/>
+        </w:rPr>
+        <w:t>Core_Speed</w:t>
+      </w:r>
+      <w:proofErr w:type="spellEnd"/>
+      <w:r>
+        <w:rPr>
+          <w:sz w:val="28"/>
+          <w:szCs w:val="28"/>
+          <w:lang w:val="en-US"/>
+        </w:rPr>
+        <w:t xml:space="preserve"> and </w:t>
+      </w:r>
+      <w:proofErr w:type="spellStart"/>
+      <w:r>
+        <w:rPr>
+          <w:sz w:val="28"/>
+          <w:szCs w:val="28"/>
+          <w:lang w:val="en-US"/>
+        </w:rPr>
+        <w:t>Memory_Bandwidth</w:t>
+      </w:r>
+      <w:proofErr w:type="spellEnd"/>
+      <w:r>
+        <w:rPr>
+          <w:sz w:val="28"/>
+          <w:szCs w:val="28"/>
+          <w:lang w:val="en-US"/>
+        </w:rPr>
+        <w:t xml:space="preserve"> numerical features by grouping them into 4 buckets each.</w:t>
       </w:r>
     </w:p>
     <w:p>
@@ -2816,7 +3572,25 @@
           <w:szCs w:val="28"/>
           <w:lang w:val="en-US"/>
         </w:rPr>
-        <w:t>Looking at Core_Speed histogram, we define bucket bounds as</w:t>
+        <w:t xml:space="preserve">Looking at </w:t>
+      </w:r>
+      <w:proofErr w:type="spellStart"/>
+      <w:r>
+        <w:rPr>
+          <w:sz w:val="28"/>
+          <w:szCs w:val="28"/>
+          <w:lang w:val="en-US"/>
+        </w:rPr>
+        <w:t>Core_Speed</w:t>
+      </w:r>
+      <w:proofErr w:type="spellEnd"/>
+      <w:r>
+        <w:rPr>
+          <w:sz w:val="28"/>
+          <w:szCs w:val="28"/>
+          <w:lang w:val="en-US"/>
+        </w:rPr>
+        <w:t xml:space="preserve"> histogram, we define bucket bounds as</w:t>
       </w:r>
     </w:p>
     <w:p>
@@ -2842,6 +3616,7 @@
           <w:rStyle w:val="p"/>
           <w:sz w:val="28"/>
           <w:szCs w:val="28"/>
+          <w:lang w:val="en-US"/>
         </w:rPr>
         <w:t>[</w:t>
       </w:r>
@@ -2850,6 +3625,7 @@
           <w:rStyle w:val="mi"/>
           <w:sz w:val="28"/>
           <w:szCs w:val="28"/>
+          <w:lang w:val="en-US"/>
         </w:rPr>
         <w:t>0</w:t>
       </w:r>
@@ -2858,6 +3634,7 @@
           <w:rStyle w:val="p"/>
           <w:sz w:val="28"/>
           <w:szCs w:val="28"/>
+          <w:lang w:val="en-US"/>
         </w:rPr>
         <w:t>,</w:t>
       </w:r>
@@ -2865,6 +3642,7 @@
         <w:rPr>
           <w:sz w:val="28"/>
           <w:szCs w:val="28"/>
+          <w:lang w:val="en-US"/>
         </w:rPr>
         <w:t xml:space="preserve"> </w:t>
       </w:r>
@@ -2873,6 +3651,7 @@
           <w:rStyle w:val="mi"/>
           <w:sz w:val="28"/>
           <w:szCs w:val="28"/>
+          <w:lang w:val="en-US"/>
         </w:rPr>
         <w:t>780</w:t>
       </w:r>
@@ -2881,6 +3660,7 @@
           <w:rStyle w:val="p"/>
           <w:sz w:val="28"/>
           <w:szCs w:val="28"/>
+          <w:lang w:val="en-US"/>
         </w:rPr>
         <w:t>,</w:t>
       </w:r>
@@ -2888,6 +3668,7 @@
         <w:rPr>
           <w:sz w:val="28"/>
           <w:szCs w:val="28"/>
+          <w:lang w:val="en-US"/>
         </w:rPr>
         <w:t xml:space="preserve"> </w:t>
       </w:r>
@@ -2896,6 +3677,7 @@
           <w:rStyle w:val="mi"/>
           <w:sz w:val="28"/>
           <w:szCs w:val="28"/>
+          <w:lang w:val="en-US"/>
         </w:rPr>
         <w:t>1050</w:t>
       </w:r>
@@ -2904,6 +3686,7 @@
           <w:rStyle w:val="p"/>
           <w:sz w:val="28"/>
           <w:szCs w:val="28"/>
+          <w:lang w:val="en-US"/>
         </w:rPr>
         <w:t>,</w:t>
       </w:r>
@@ -2911,6 +3694,7 @@
         <w:rPr>
           <w:sz w:val="28"/>
           <w:szCs w:val="28"/>
+          <w:lang w:val="en-US"/>
         </w:rPr>
         <w:t xml:space="preserve"> </w:t>
       </w:r>
@@ -2919,6 +3703,7 @@
           <w:rStyle w:val="mi"/>
           <w:sz w:val="28"/>
           <w:szCs w:val="28"/>
+          <w:lang w:val="en-US"/>
         </w:rPr>
         <w:t>1450</w:t>
       </w:r>
@@ -2927,6 +3712,7 @@
           <w:rStyle w:val="p"/>
           <w:sz w:val="28"/>
           <w:szCs w:val="28"/>
+          <w:lang w:val="en-US"/>
         </w:rPr>
         <w:t>,</w:t>
       </w:r>
@@ -2934,6 +3720,7 @@
         <w:rPr>
           <w:sz w:val="28"/>
           <w:szCs w:val="28"/>
+          <w:lang w:val="en-US"/>
         </w:rPr>
         <w:t xml:space="preserve"> </w:t>
       </w:r>
@@ -2942,6 +3729,7 @@
           <w:rStyle w:val="mi"/>
           <w:sz w:val="28"/>
           <w:szCs w:val="28"/>
+          <w:lang w:val="en-US"/>
         </w:rPr>
         <w:t>1800</w:t>
       </w:r>
@@ -2950,6 +3738,7 @@
           <w:rStyle w:val="p"/>
           <w:sz w:val="28"/>
           <w:szCs w:val="28"/>
+          <w:lang w:val="en-US"/>
         </w:rPr>
         <w:t>]</w:t>
       </w:r>
@@ -2986,16 +3775,9 @@
           <w:szCs w:val="28"/>
           <w:lang w:val="en-US"/>
         </w:rPr>
-        <w:t>For</w:t>
-      </w:r>
-      <w:r>
-        <w:rPr>
-          <w:sz w:val="28"/>
-          <w:szCs w:val="28"/>
-          <w:lang w:val="en-US"/>
-        </w:rPr>
-        <w:t xml:space="preserve"> </w:t>
-      </w:r>
+        <w:t xml:space="preserve">For </w:t>
+      </w:r>
+      <w:proofErr w:type="spellStart"/>
       <w:r>
         <w:rPr>
           <w:sz w:val="28"/>
@@ -3004,37 +3786,14 @@
         </w:rPr>
         <w:t>Memory_Bandwidth</w:t>
       </w:r>
-      <w:r>
-        <w:rPr>
-          <w:sz w:val="28"/>
-          <w:szCs w:val="28"/>
-          <w:lang w:val="en-US"/>
-        </w:rPr>
-        <w:t xml:space="preserve"> histogram</w:t>
-      </w:r>
-      <w:r>
-        <w:rPr>
-          <w:sz w:val="28"/>
-          <w:szCs w:val="28"/>
-          <w:lang w:val="en-US"/>
-        </w:rPr>
-        <w:t>, which is on the next page</w:t>
-      </w:r>
-      <w:r>
-        <w:rPr>
-          <w:sz w:val="28"/>
-          <w:szCs w:val="28"/>
-          <w:lang w:val="en-US"/>
-        </w:rPr>
-        <w:t>, we define bucket bounds as</w:t>
-      </w:r>
-      <w:r>
-        <w:rPr>
-          <w:sz w:val="28"/>
-          <w:szCs w:val="28"/>
-          <w:lang w:val="en-US"/>
-        </w:rPr>
-        <w:t xml:space="preserve"> </w:t>
+      <w:proofErr w:type="spellEnd"/>
+      <w:r>
+        <w:rPr>
+          <w:sz w:val="28"/>
+          <w:szCs w:val="28"/>
+          <w:lang w:val="en-US"/>
+        </w:rPr>
+        <w:t xml:space="preserve"> histogram, which is on the next page, we define bucket bounds as </w:t>
       </w:r>
     </w:p>
     <w:p>
@@ -3339,33 +4098,123 @@
           <w:szCs w:val="28"/>
           <w:lang w:val="en-US"/>
         </w:rPr>
-        <w:t>build the required matrices. Here and lower we define C as CoreSpeed feature, M as MemoryBandwidth feature and T as taxonomial feature and will refer to their contingency tables as (C -&gt; T) and (M -&gt; T) tables.</w:t>
-      </w:r>
-    </w:p>
-    <w:p>
-      <w:pPr>
-        <w:rPr>
-          <w:sz w:val="28"/>
-          <w:szCs w:val="28"/>
-          <w:lang w:val="en-US"/>
-        </w:rPr>
-      </w:pPr>
-    </w:p>
-    <w:p>
-      <w:pPr>
-        <w:rPr>
-          <w:sz w:val="28"/>
-          <w:szCs w:val="28"/>
-          <w:lang w:val="en-US"/>
-        </w:rPr>
-      </w:pPr>
-      <w:r>
-        <w:rPr>
-          <w:sz w:val="28"/>
-          <w:szCs w:val="28"/>
-          <w:lang w:val="en-US"/>
-        </w:rPr>
-        <w:t>Conditional Frequency Table for (C-&gt;T) is computed in section "Building Conditional Frequency Tables" in cells 7-9. The computations use numpy library for matlab-like matrix operations.</w:t>
+        <w:t xml:space="preserve">build the required matrices. Here and lower we define C as </w:t>
+      </w:r>
+      <w:proofErr w:type="spellStart"/>
+      <w:r>
+        <w:rPr>
+          <w:sz w:val="28"/>
+          <w:szCs w:val="28"/>
+          <w:lang w:val="en-US"/>
+        </w:rPr>
+        <w:t>CoreSpeed</w:t>
+      </w:r>
+      <w:proofErr w:type="spellEnd"/>
+      <w:r>
+        <w:rPr>
+          <w:sz w:val="28"/>
+          <w:szCs w:val="28"/>
+          <w:lang w:val="en-US"/>
+        </w:rPr>
+        <w:t xml:space="preserve"> feature, M as </w:t>
+      </w:r>
+      <w:proofErr w:type="spellStart"/>
+      <w:r>
+        <w:rPr>
+          <w:sz w:val="28"/>
+          <w:szCs w:val="28"/>
+          <w:lang w:val="en-US"/>
+        </w:rPr>
+        <w:t>MemoryBandwidth</w:t>
+      </w:r>
+      <w:proofErr w:type="spellEnd"/>
+      <w:r>
+        <w:rPr>
+          <w:sz w:val="28"/>
+          <w:szCs w:val="28"/>
+          <w:lang w:val="en-US"/>
+        </w:rPr>
+        <w:t xml:space="preserve"> feature and T as </w:t>
+      </w:r>
+      <w:proofErr w:type="spellStart"/>
+      <w:r>
+        <w:rPr>
+          <w:sz w:val="28"/>
+          <w:szCs w:val="28"/>
+          <w:lang w:val="en-US"/>
+        </w:rPr>
+        <w:t>taxonomial</w:t>
+      </w:r>
+      <w:proofErr w:type="spellEnd"/>
+      <w:r>
+        <w:rPr>
+          <w:sz w:val="28"/>
+          <w:szCs w:val="28"/>
+          <w:lang w:val="en-US"/>
+        </w:rPr>
+        <w:t xml:space="preserve"> feature and will refer to their contingency tables as (C -&gt; T) and (M -&gt; T) tables.</w:t>
+      </w:r>
+    </w:p>
+    <w:p>
+      <w:pPr>
+        <w:rPr>
+          <w:sz w:val="28"/>
+          <w:szCs w:val="28"/>
+          <w:lang w:val="en-US"/>
+        </w:rPr>
+      </w:pPr>
+    </w:p>
+    <w:p>
+      <w:pPr>
+        <w:rPr>
+          <w:sz w:val="28"/>
+          <w:szCs w:val="28"/>
+          <w:lang w:val="en-US"/>
+        </w:rPr>
+      </w:pPr>
+      <w:r>
+        <w:rPr>
+          <w:sz w:val="28"/>
+          <w:szCs w:val="28"/>
+          <w:lang w:val="en-US"/>
+        </w:rPr>
+        <w:t xml:space="preserve">Conditional Frequency Table for (C-&gt;T) is computed in section "Building Conditional Frequency Tables" in cells 7-9. The computations use </w:t>
+      </w:r>
+      <w:proofErr w:type="spellStart"/>
+      <w:r>
+        <w:rPr>
+          <w:sz w:val="28"/>
+          <w:szCs w:val="28"/>
+          <w:lang w:val="en-US"/>
+        </w:rPr>
+        <w:t>numpy</w:t>
+      </w:r>
+      <w:proofErr w:type="spellEnd"/>
+      <w:r>
+        <w:rPr>
+          <w:sz w:val="28"/>
+          <w:szCs w:val="28"/>
+          <w:lang w:val="en-US"/>
+        </w:rPr>
+        <w:t xml:space="preserve"> library for </w:t>
+      </w:r>
+      <w:proofErr w:type="spellStart"/>
+      <w:r>
+        <w:rPr>
+          <w:sz w:val="28"/>
+          <w:szCs w:val="28"/>
+          <w:lang w:val="en-US"/>
+        </w:rPr>
+        <w:t>matlab</w:t>
+      </w:r>
+      <w:proofErr w:type="spellEnd"/>
+      <w:r>
+        <w:rPr>
+          <w:sz w:val="28"/>
+          <w:szCs w:val="28"/>
+          <w:lang w:val="en-US"/>
+        </w:rPr>
+        <w:t>-like matrix operations.</w:t>
       </w:r>
     </w:p>
     <w:p>
@@ -3450,7 +4299,25 @@
           <w:lang w:val="en-US"/>
         </w:rPr>
         <w:lastRenderedPageBreak/>
-        <w:t>Here we can see that C4 (high core speed) implies with high (83%) probability taxon T3, with some much lower probability (17%) – taxon T2 and with zero probability – taxons T1 and T4.</w:t>
+        <w:t xml:space="preserve">Here we can see that C4 (high core speed) implies with high (83%) probability taxon T3, with some much lower probability (17%) – taxon T2 and with zero probability – </w:t>
+      </w:r>
+      <w:proofErr w:type="spellStart"/>
+      <w:r>
+        <w:rPr>
+          <w:sz w:val="28"/>
+          <w:szCs w:val="28"/>
+          <w:lang w:val="en-US"/>
+        </w:rPr>
+        <w:t>taxons</w:t>
+      </w:r>
+      <w:proofErr w:type="spellEnd"/>
+      <w:r>
+        <w:rPr>
+          <w:sz w:val="28"/>
+          <w:szCs w:val="28"/>
+          <w:lang w:val="en-US"/>
+        </w:rPr>
+        <w:t xml:space="preserve"> T1 and T4.</w:t>
       </w:r>
     </w:p>
     <w:p>
@@ -3502,39 +4369,7 @@
           <w:szCs w:val="28"/>
           <w:lang w:val="en-US"/>
         </w:rPr>
-        <w:t>Conditional Frequency Table for (</w:t>
-      </w:r>
-      <w:r>
-        <w:rPr>
-          <w:sz w:val="28"/>
-          <w:szCs w:val="28"/>
-          <w:lang w:val="en-US"/>
-        </w:rPr>
-        <w:t>M</w:t>
-      </w:r>
-      <w:r>
-        <w:rPr>
-          <w:sz w:val="28"/>
-          <w:szCs w:val="28"/>
-          <w:lang w:val="en-US"/>
-        </w:rPr>
-        <w:t>-&gt;T) is computed in section "Building Conditional Frequency Tables" in cells 7</w:t>
-      </w:r>
-      <w:r>
-        <w:rPr>
-          <w:sz w:val="28"/>
-          <w:szCs w:val="28"/>
-          <w:lang w:val="en-US"/>
-        </w:rPr>
-        <w:t>, 8, 10</w:t>
-      </w:r>
-      <w:r>
-        <w:rPr>
-          <w:sz w:val="28"/>
-          <w:szCs w:val="28"/>
-          <w:lang w:val="en-US"/>
-        </w:rPr>
-        <w:t>.</w:t>
+        <w:t>Conditional Frequency Table for (M-&gt;T) is computed in section "Building Conditional Frequency Tables" in cells 7, 8, 10.</w:t>
       </w:r>
     </w:p>
     <w:p>
@@ -3661,44 +4496,63 @@
           <w:szCs w:val="28"/>
           <w:lang w:val="en-US"/>
         </w:rPr>
-        <w:t>Besides, with rather high probability (90%) GPUs with the lowers memory bandwidth will not be in T1.</w:t>
-      </w:r>
-    </w:p>
-    <w:p>
-      <w:pPr>
-        <w:rPr>
-          <w:sz w:val="28"/>
-          <w:szCs w:val="28"/>
-          <w:lang w:val="en-US"/>
-        </w:rPr>
-      </w:pPr>
-    </w:p>
-    <w:p>
-      <w:pPr>
-        <w:rPr>
-          <w:sz w:val="28"/>
-          <w:szCs w:val="28"/>
-          <w:lang w:val="en-US"/>
-        </w:rPr>
-      </w:pPr>
-    </w:p>
-    <w:p>
-      <w:pPr>
-        <w:rPr>
-          <w:sz w:val="28"/>
-          <w:szCs w:val="28"/>
-          <w:lang w:val="en-US"/>
-        </w:rPr>
-      </w:pPr>
-    </w:p>
-    <w:p>
-      <w:pPr>
-        <w:rPr>
-          <w:sz w:val="28"/>
-          <w:szCs w:val="28"/>
-          <w:lang w:val="en-US"/>
-        </w:rPr>
-      </w:pPr>
+        <w:t xml:space="preserve">Besides, with rather high probability (90%) GPUs with the </w:t>
+      </w:r>
+      <w:proofErr w:type="gramStart"/>
+      <w:r>
+        <w:rPr>
+          <w:sz w:val="28"/>
+          <w:szCs w:val="28"/>
+          <w:lang w:val="en-US"/>
+        </w:rPr>
+        <w:t>lowers</w:t>
+      </w:r>
+      <w:proofErr w:type="gramEnd"/>
+      <w:r>
+        <w:rPr>
+          <w:sz w:val="28"/>
+          <w:szCs w:val="28"/>
+          <w:lang w:val="en-US"/>
+        </w:rPr>
+        <w:t xml:space="preserve"> memory bandwidth will not be in T1.</w:t>
+      </w:r>
+    </w:p>
+    <w:p>
+      <w:pPr>
+        <w:rPr>
+          <w:sz w:val="28"/>
+          <w:szCs w:val="28"/>
+          <w:lang w:val="en-US"/>
+        </w:rPr>
+      </w:pPr>
+    </w:p>
+    <w:p>
+      <w:pPr>
+        <w:rPr>
+          <w:sz w:val="28"/>
+          <w:szCs w:val="28"/>
+          <w:lang w:val="en-US"/>
+        </w:rPr>
+      </w:pPr>
+    </w:p>
+    <w:p>
+      <w:pPr>
+        <w:rPr>
+          <w:sz w:val="28"/>
+          <w:szCs w:val="28"/>
+          <w:lang w:val="en-US"/>
+        </w:rPr>
+      </w:pPr>
+    </w:p>
+    <w:p>
+      <w:pPr>
+        <w:rPr>
+          <w:sz w:val="28"/>
+          <w:szCs w:val="28"/>
+          <w:lang w:val="en-US"/>
+        </w:rPr>
+      </w:pPr>
+      <w:proofErr w:type="spellStart"/>
       <w:r>
         <w:rPr>
           <w:sz w:val="28"/>
@@ -3707,46 +4561,16 @@
         </w:rPr>
         <w:t>Quetelet</w:t>
       </w:r>
-      <w:r>
-        <w:rPr>
-          <w:sz w:val="28"/>
-          <w:szCs w:val="28"/>
-          <w:lang w:val="en-US"/>
-        </w:rPr>
-        <w:t xml:space="preserve"> </w:t>
-      </w:r>
-      <w:r>
-        <w:rPr>
-          <w:sz w:val="28"/>
-          <w:szCs w:val="28"/>
-          <w:lang w:val="en-US"/>
-        </w:rPr>
-        <w:t>Index</w:t>
-      </w:r>
-      <w:r>
-        <w:rPr>
-          <w:sz w:val="28"/>
-          <w:szCs w:val="28"/>
-          <w:lang w:val="en-US"/>
-        </w:rPr>
-        <w:t xml:space="preserve"> Table for (</w:t>
-      </w:r>
-      <w:r>
-        <w:rPr>
-          <w:sz w:val="28"/>
-          <w:szCs w:val="28"/>
-          <w:lang w:val="en-US"/>
-        </w:rPr>
-        <w:t>C</w:t>
-      </w:r>
-      <w:r>
-        <w:rPr>
-          <w:sz w:val="28"/>
-          <w:szCs w:val="28"/>
-          <w:lang w:val="en-US"/>
-        </w:rPr>
-        <w:t xml:space="preserve">-&gt;T) is computed in section "Building </w:t>
-      </w:r>
+      <w:proofErr w:type="spellEnd"/>
+      <w:r>
+        <w:rPr>
+          <w:sz w:val="28"/>
+          <w:szCs w:val="28"/>
+          <w:lang w:val="en-US"/>
+        </w:rPr>
+        <w:t xml:space="preserve"> Index Table for (C-&gt;T) is computed in section "Building </w:t>
+      </w:r>
+      <w:proofErr w:type="spellStart"/>
       <w:r>
         <w:rPr>
           <w:sz w:val="28"/>
@@ -3771,45 +4595,14 @@
         </w:rPr>
         <w:t>telet</w:t>
       </w:r>
-      <w:r>
-        <w:rPr>
-          <w:sz w:val="28"/>
-          <w:szCs w:val="28"/>
-          <w:lang w:val="en-US"/>
-        </w:rPr>
-        <w:t xml:space="preserve"> </w:t>
-      </w:r>
-      <w:r>
-        <w:rPr>
-          <w:sz w:val="28"/>
-          <w:szCs w:val="28"/>
-          <w:lang w:val="en-US"/>
-        </w:rPr>
-        <w:t>Index</w:t>
-      </w:r>
-      <w:r>
-        <w:rPr>
-          <w:sz w:val="28"/>
-          <w:szCs w:val="28"/>
-          <w:lang w:val="en-US"/>
-        </w:rPr>
-        <w:t xml:space="preserve"> Tables" in cell</w:t>
-      </w:r>
-      <w:r>
-        <w:rPr>
-          <w:sz w:val="28"/>
-          <w:szCs w:val="28"/>
-          <w:lang w:val="en-US"/>
-        </w:rPr>
-        <w:t xml:space="preserve"> 11</w:t>
-      </w:r>
-      <w:r>
-        <w:rPr>
-          <w:sz w:val="28"/>
-          <w:szCs w:val="28"/>
-          <w:lang w:val="en-US"/>
-        </w:rPr>
-        <w:t>.</w:t>
+      <w:proofErr w:type="spellEnd"/>
+      <w:r>
+        <w:rPr>
+          <w:sz w:val="28"/>
+          <w:szCs w:val="28"/>
+          <w:lang w:val="en-US"/>
+        </w:rPr>
+        <w:t xml:space="preserve"> Index Tables" in cell 11.</w:t>
       </w:r>
     </w:p>
     <w:p>
@@ -3894,7 +4687,25 @@
           <w:szCs w:val="28"/>
           <w:lang w:val="en-US"/>
         </w:rPr>
-        <w:t>Here we can see that after choosing sample from C4 or T3, with much higher probability it will be a sample from T3 and C4 accordingly. Probability of C4 and T1,T2,T4 are accordingly lowered.</w:t>
+        <w:t>Here we can see that after choosing sample from C4 or T3, with much higher probability it will be a sample from T3 and C4 accordingly. Probability of C4 and T</w:t>
+      </w:r>
+      <w:proofErr w:type="gramStart"/>
+      <w:r>
+        <w:rPr>
+          <w:sz w:val="28"/>
+          <w:szCs w:val="28"/>
+          <w:lang w:val="en-US"/>
+        </w:rPr>
+        <w:t>1,T</w:t>
+      </w:r>
+      <w:proofErr w:type="gramEnd"/>
+      <w:r>
+        <w:rPr>
+          <w:sz w:val="28"/>
+          <w:szCs w:val="28"/>
+          <w:lang w:val="en-US"/>
+        </w:rPr>
+        <w:t>2,T4 are accordingly lowered.</w:t>
       </w:r>
     </w:p>
     <w:p>
@@ -3940,13 +4751,32 @@
           <w:lang w:val="en-US"/>
         </w:rPr>
       </w:pPr>
-      <w:r>
-        <w:rPr>
-          <w:sz w:val="28"/>
-          <w:szCs w:val="28"/>
-          <w:lang w:val="en-US"/>
-        </w:rPr>
-        <w:t>Quetelet Index Table for (M-&gt;T) is computed in section "Building Qu</w:t>
+      <w:proofErr w:type="spellStart"/>
+      <w:r>
+        <w:rPr>
+          <w:sz w:val="28"/>
+          <w:szCs w:val="28"/>
+          <w:lang w:val="en-US"/>
+        </w:rPr>
+        <w:t>Quetelet</w:t>
+      </w:r>
+      <w:proofErr w:type="spellEnd"/>
+      <w:r>
+        <w:rPr>
+          <w:sz w:val="28"/>
+          <w:szCs w:val="28"/>
+          <w:lang w:val="en-US"/>
+        </w:rPr>
+        <w:t xml:space="preserve"> Index Table for (M-&gt;T) is computed in section "Building </w:t>
+      </w:r>
+      <w:proofErr w:type="spellStart"/>
+      <w:r>
+        <w:rPr>
+          <w:sz w:val="28"/>
+          <w:szCs w:val="28"/>
+          <w:lang w:val="en-US"/>
+        </w:rPr>
+        <w:t>Qu</w:t>
       </w:r>
       <w:r>
         <w:rPr>
@@ -3962,23 +4792,16 @@
           <w:szCs w:val="28"/>
           <w:lang w:val="en-US"/>
         </w:rPr>
-        <w:t xml:space="preserve">telet Index Tables" in cell </w:t>
-      </w:r>
-      <w:r>
-        <w:rPr>
-          <w:sz w:val="28"/>
-          <w:szCs w:val="28"/>
-          <w:lang w:val="en-US"/>
-        </w:rPr>
-        <w:t>12</w:t>
-      </w:r>
-      <w:r>
-        <w:rPr>
-          <w:sz w:val="28"/>
-          <w:szCs w:val="28"/>
-          <w:lang w:val="en-US"/>
-        </w:rPr>
-        <w:t>.</w:t>
+        <w:t>telet</w:t>
+      </w:r>
+      <w:proofErr w:type="spellEnd"/>
+      <w:r>
+        <w:rPr>
+          <w:sz w:val="28"/>
+          <w:szCs w:val="28"/>
+          <w:lang w:val="en-US"/>
+        </w:rPr>
+        <w:t xml:space="preserve"> Index Tables" in cell 12.</w:t>
       </w:r>
     </w:p>
     <w:p>
@@ -4251,39 +5074,7 @@
           <w:szCs w:val="28"/>
           <w:lang w:val="en-US"/>
         </w:rPr>
-        <w:t>Computing X2 matrix and value for (</w:t>
-      </w:r>
-      <w:r>
-        <w:rPr>
-          <w:sz w:val="28"/>
-          <w:szCs w:val="28"/>
-          <w:lang w:val="en-US"/>
-        </w:rPr>
-        <w:t>M</w:t>
-      </w:r>
-      <w:r>
-        <w:rPr>
-          <w:sz w:val="28"/>
-          <w:szCs w:val="28"/>
-          <w:lang w:val="en-US"/>
-        </w:rPr>
-        <w:t>-&gt;T) is done in section "Computing X2 values" in cell 1</w:t>
-      </w:r>
-      <w:r>
-        <w:rPr>
-          <w:sz w:val="28"/>
-          <w:szCs w:val="28"/>
-          <w:lang w:val="en-US"/>
-        </w:rPr>
-        <w:t>4</w:t>
-      </w:r>
-      <w:r>
-        <w:rPr>
-          <w:sz w:val="28"/>
-          <w:szCs w:val="28"/>
-          <w:lang w:val="en-US"/>
-        </w:rPr>
-        <w:t>.</w:t>
+        <w:t>Computing X2 matrix and value for (M-&gt;T) is done in section "Computing X2 values" in cell 14.</w:t>
       </w:r>
     </w:p>
     <w:p>
@@ -4574,61 +5365,7 @@
           <w:lang w:val="en-US" w:eastAsia="ru-RU"/>
         </w:rPr>
         <w:lastRenderedPageBreak/>
-        <w:t xml:space="preserve">That means that for any N &gt;= </w:t>
-      </w:r>
-      <w:r>
-        <w:rPr>
-          <w:rFonts w:eastAsia="Times New Roman" w:cs="Times New Roman"/>
-          <w:sz w:val="28"/>
-          <w:szCs w:val="28"/>
-          <w:lang w:val="en-US" w:eastAsia="ru-RU"/>
-        </w:rPr>
-        <w:t>55</w:t>
-      </w:r>
-      <w:r>
-        <w:rPr>
-          <w:rFonts w:eastAsia="Times New Roman" w:cs="Times New Roman"/>
-          <w:sz w:val="28"/>
-          <w:szCs w:val="28"/>
-          <w:lang w:val="en-US" w:eastAsia="ru-RU"/>
-        </w:rPr>
-        <w:t xml:space="preserve"> we can reject the hypothesis of statistical independence at 9</w:t>
-      </w:r>
-      <w:r>
-        <w:rPr>
-          <w:rFonts w:eastAsia="Times New Roman" w:cs="Times New Roman"/>
-          <w:sz w:val="28"/>
-          <w:szCs w:val="28"/>
-          <w:lang w:val="en-US" w:eastAsia="ru-RU"/>
-        </w:rPr>
-        <w:t>9</w:t>
-      </w:r>
-      <w:r>
-        <w:rPr>
-          <w:rFonts w:eastAsia="Times New Roman" w:cs="Times New Roman"/>
-          <w:sz w:val="28"/>
-          <w:szCs w:val="28"/>
-          <w:lang w:val="en-US" w:eastAsia="ru-RU"/>
-        </w:rPr>
-        <w:t xml:space="preserve">% confidence level. For any N &lt;= </w:t>
-      </w:r>
-      <w:r>
-        <w:rPr>
-          <w:rFonts w:eastAsia="Times New Roman" w:cs="Times New Roman"/>
-          <w:sz w:val="28"/>
-          <w:szCs w:val="28"/>
-          <w:lang w:val="en-US" w:eastAsia="ru-RU"/>
-        </w:rPr>
-        <w:t>54</w:t>
-      </w:r>
-      <w:r>
-        <w:rPr>
-          <w:rFonts w:eastAsia="Times New Roman" w:cs="Times New Roman"/>
-          <w:sz w:val="28"/>
-          <w:szCs w:val="28"/>
-          <w:lang w:val="en-US" w:eastAsia="ru-RU"/>
-        </w:rPr>
-        <w:t xml:space="preserve"> the hypothesis should be accepted.</w:t>
+        <w:t>That means that for any N &gt;= 55 we can reject the hypothesis of statistical independence at 99% confidence level. For any N &lt;= 54 the hypothesis should be accepted.</w:t>
       </w:r>
     </w:p>
     <w:p>
@@ -4680,80 +5417,46 @@
           <w:szCs w:val="28"/>
           <w:lang w:val="en-US" w:eastAsia="ru-RU"/>
         </w:rPr>
-        <w:t>For X2 = 0.135596 a</w:t>
-      </w:r>
-      <w:r>
-        <w:rPr>
-          <w:rFonts w:eastAsia="Times New Roman" w:cs="Times New Roman"/>
-          <w:sz w:val="28"/>
-          <w:szCs w:val="28"/>
-          <w:lang w:val="en-US" w:eastAsia="ru-RU"/>
-        </w:rPr>
-        <w:t xml:space="preserve">nd X2 * N &gt; 16.92 =&gt; N &gt; 16.92 / 0.135596  = </w:t>
-      </w:r>
-      <w:r>
-        <w:rPr>
-          <w:rFonts w:eastAsia="Times New Roman" w:cs="Times New Roman"/>
-          <w:sz w:val="28"/>
-          <w:szCs w:val="28"/>
-          <w:lang w:val="en-US" w:eastAsia="ru-RU"/>
-        </w:rPr>
-        <w:t>124.78</w:t>
-      </w:r>
-    </w:p>
-    <w:p>
-      <w:pPr>
-        <w:rPr>
-          <w:rFonts w:eastAsia="Times New Roman" w:cs="Times New Roman"/>
-          <w:sz w:val="28"/>
-          <w:szCs w:val="28"/>
-          <w:lang w:val="en-US" w:eastAsia="ru-RU"/>
-        </w:rPr>
-      </w:pPr>
-      <w:r>
-        <w:rPr>
-          <w:rFonts w:eastAsia="Times New Roman" w:cs="Times New Roman"/>
-          <w:sz w:val="28"/>
-          <w:szCs w:val="28"/>
-          <w:lang w:val="en-US" w:eastAsia="ru-RU"/>
-        </w:rPr>
-        <w:t xml:space="preserve">That means that for any N &gt;= </w:t>
-      </w:r>
-      <w:r>
-        <w:rPr>
-          <w:rFonts w:eastAsia="Times New Roman" w:cs="Times New Roman"/>
-          <w:sz w:val="28"/>
-          <w:szCs w:val="28"/>
-          <w:lang w:val="en-US" w:eastAsia="ru-RU"/>
-        </w:rPr>
-        <w:t>125</w:t>
-      </w:r>
-      <w:r>
-        <w:rPr>
-          <w:rFonts w:eastAsia="Times New Roman" w:cs="Times New Roman"/>
-          <w:sz w:val="28"/>
-          <w:szCs w:val="28"/>
-          <w:lang w:val="en-US" w:eastAsia="ru-RU"/>
-        </w:rPr>
-        <w:t xml:space="preserve"> we can reject the hypothesis of statistical independence at 95% confidence level. For any N &lt;= </w:t>
-      </w:r>
-      <w:r>
-        <w:rPr>
-          <w:rFonts w:eastAsia="Times New Roman" w:cs="Times New Roman"/>
-          <w:sz w:val="28"/>
-          <w:szCs w:val="28"/>
-          <w:lang w:val="en-US" w:eastAsia="ru-RU"/>
-        </w:rPr>
-        <w:t>124</w:t>
-      </w:r>
-      <w:r>
-        <w:rPr>
-          <w:rFonts w:eastAsia="Times New Roman" w:cs="Times New Roman"/>
-          <w:sz w:val="28"/>
-          <w:szCs w:val="28"/>
-          <w:lang w:val="en-US" w:eastAsia="ru-RU"/>
-        </w:rPr>
-        <w:t xml:space="preserve"> the hypothesis should be accepted.</w:t>
+        <w:t xml:space="preserve">For X2 = 0.135596 and X2 * N &gt; 16.92 =&gt; N &gt; 16.92 / </w:t>
+      </w:r>
+      <w:proofErr w:type="gramStart"/>
+      <w:r>
+        <w:rPr>
+          <w:rFonts w:eastAsia="Times New Roman" w:cs="Times New Roman"/>
+          <w:sz w:val="28"/>
+          <w:szCs w:val="28"/>
+          <w:lang w:val="en-US" w:eastAsia="ru-RU"/>
+        </w:rPr>
+        <w:t>0.135596  =</w:t>
+      </w:r>
+      <w:proofErr w:type="gramEnd"/>
+      <w:r>
+        <w:rPr>
+          <w:rFonts w:eastAsia="Times New Roman" w:cs="Times New Roman"/>
+          <w:sz w:val="28"/>
+          <w:szCs w:val="28"/>
+          <w:lang w:val="en-US" w:eastAsia="ru-RU"/>
+        </w:rPr>
+        <w:t xml:space="preserve"> 124.78</w:t>
+      </w:r>
+    </w:p>
+    <w:p>
+      <w:pPr>
+        <w:rPr>
+          <w:rFonts w:eastAsia="Times New Roman" w:cs="Times New Roman"/>
+          <w:sz w:val="28"/>
+          <w:szCs w:val="28"/>
+          <w:lang w:val="en-US" w:eastAsia="ru-RU"/>
+        </w:rPr>
+      </w:pPr>
+      <w:r>
+        <w:rPr>
+          <w:rFonts w:eastAsia="Times New Roman" w:cs="Times New Roman"/>
+          <w:sz w:val="28"/>
+          <w:szCs w:val="28"/>
+          <w:lang w:val="en-US" w:eastAsia="ru-RU"/>
+        </w:rPr>
+        <w:t>That means that for any N &gt;= 125 we can reject the hypothesis of statistical independence at 95% confidence level. For any N &lt;= 124 the hypothesis should be accepted.</w:t>
       </w:r>
     </w:p>
     <w:p>
@@ -4818,71 +5521,26 @@
           <w:szCs w:val="28"/>
           <w:lang w:val="en-US" w:eastAsia="ru-RU"/>
         </w:rPr>
-        <w:t xml:space="preserve">135596 = </w:t>
-      </w:r>
-      <w:r>
-        <w:rPr>
-          <w:rFonts w:eastAsia="Times New Roman" w:cs="Times New Roman"/>
-          <w:sz w:val="28"/>
-          <w:szCs w:val="28"/>
-          <w:lang w:val="en-US" w:eastAsia="ru-RU"/>
-        </w:rPr>
-        <w:t>159.81</w:t>
-      </w:r>
-    </w:p>
-    <w:p>
-      <w:pPr>
-        <w:rPr>
-          <w:rFonts w:eastAsia="Times New Roman" w:cs="Times New Roman"/>
-          <w:sz w:val="28"/>
-          <w:szCs w:val="28"/>
-          <w:lang w:val="en-US" w:eastAsia="ru-RU"/>
-        </w:rPr>
-      </w:pPr>
-      <w:r>
-        <w:rPr>
-          <w:rFonts w:eastAsia="Times New Roman" w:cs="Times New Roman"/>
-          <w:sz w:val="28"/>
-          <w:szCs w:val="28"/>
-          <w:lang w:val="en-US" w:eastAsia="ru-RU"/>
-        </w:rPr>
-        <w:t xml:space="preserve">That means that for any N &gt;= </w:t>
-      </w:r>
-      <w:r>
-        <w:rPr>
-          <w:rFonts w:eastAsia="Times New Roman" w:cs="Times New Roman"/>
-          <w:sz w:val="28"/>
-          <w:szCs w:val="28"/>
-          <w:lang w:val="en-US" w:eastAsia="ru-RU"/>
-        </w:rPr>
-        <w:t>160</w:t>
-      </w:r>
-      <w:r>
-        <w:rPr>
-          <w:rFonts w:eastAsia="Times New Roman" w:cs="Times New Roman"/>
-          <w:sz w:val="28"/>
-          <w:szCs w:val="28"/>
-          <w:lang w:val="en-US" w:eastAsia="ru-RU"/>
-        </w:rPr>
-        <w:t xml:space="preserve"> we can reject the hypothesis of statistical independence at 99% confidence level. For any N &lt;= </w:t>
-      </w:r>
-      <w:r>
-        <w:rPr>
-          <w:rFonts w:eastAsia="Times New Roman" w:cs="Times New Roman"/>
-          <w:sz w:val="28"/>
-          <w:szCs w:val="28"/>
-          <w:lang w:val="en-US" w:eastAsia="ru-RU"/>
-        </w:rPr>
-        <w:t>159</w:t>
-      </w:r>
-      <w:r>
-        <w:rPr>
-          <w:rFonts w:eastAsia="Times New Roman" w:cs="Times New Roman"/>
-          <w:sz w:val="28"/>
-          <w:szCs w:val="28"/>
-          <w:lang w:val="en-US" w:eastAsia="ru-RU"/>
-        </w:rPr>
-        <w:t xml:space="preserve"> the hypothesis should be accepted.</w:t>
+        <w:t>135596 = 159.81</w:t>
+      </w:r>
+    </w:p>
+    <w:p>
+      <w:pPr>
+        <w:rPr>
+          <w:rFonts w:eastAsia="Times New Roman" w:cs="Times New Roman"/>
+          <w:sz w:val="28"/>
+          <w:szCs w:val="28"/>
+          <w:lang w:val="en-US" w:eastAsia="ru-RU"/>
+        </w:rPr>
+      </w:pPr>
+      <w:r>
+        <w:rPr>
+          <w:rFonts w:eastAsia="Times New Roman" w:cs="Times New Roman"/>
+          <w:sz w:val="28"/>
+          <w:szCs w:val="28"/>
+          <w:lang w:val="en-US" w:eastAsia="ru-RU"/>
+        </w:rPr>
+        <w:t>That means that for any N &gt;= 160 we can reject the hypothesis of statistical independence at 99% confidence level. For any N &lt;= 159 the hypothesis should be accepted.</w:t>
       </w:r>
     </w:p>
     <w:p>
@@ -4982,7 +5640,47 @@
           <w:szCs w:val="28"/>
           <w:lang w:val="en-US" w:eastAsia="ru-RU"/>
         </w:rPr>
-        <w:t>According to independence critetion, M partition required more samples to be rejected as statistically independent, which makes it less believeable to be associated with T.</w:t>
+        <w:t xml:space="preserve">According to independence </w:t>
+      </w:r>
+      <w:proofErr w:type="spellStart"/>
+      <w:r>
+        <w:rPr>
+          <w:rFonts w:eastAsia="Times New Roman" w:cs="Times New Roman"/>
+          <w:sz w:val="28"/>
+          <w:szCs w:val="28"/>
+          <w:lang w:val="en-US" w:eastAsia="ru-RU"/>
+        </w:rPr>
+        <w:t>critetion</w:t>
+      </w:r>
+      <w:proofErr w:type="spellEnd"/>
+      <w:r>
+        <w:rPr>
+          <w:rFonts w:eastAsia="Times New Roman" w:cs="Times New Roman"/>
+          <w:sz w:val="28"/>
+          <w:szCs w:val="28"/>
+          <w:lang w:val="en-US" w:eastAsia="ru-RU"/>
+        </w:rPr>
+        <w:t xml:space="preserve">, M partition required more samples to be rejected as statistically independent, which makes it less </w:t>
+      </w:r>
+      <w:proofErr w:type="spellStart"/>
+      <w:r>
+        <w:rPr>
+          <w:rFonts w:eastAsia="Times New Roman" w:cs="Times New Roman"/>
+          <w:sz w:val="28"/>
+          <w:szCs w:val="28"/>
+          <w:lang w:val="en-US" w:eastAsia="ru-RU"/>
+        </w:rPr>
+        <w:t>believeable</w:t>
+      </w:r>
+      <w:proofErr w:type="spellEnd"/>
+      <w:r>
+        <w:rPr>
+          <w:rFonts w:eastAsia="Times New Roman" w:cs="Times New Roman"/>
+          <w:sz w:val="28"/>
+          <w:szCs w:val="28"/>
+          <w:lang w:val="en-US" w:eastAsia="ru-RU"/>
+        </w:rPr>
+        <w:t xml:space="preserve"> to be associated with T.</w:t>
       </w:r>
     </w:p>
     <w:p>
@@ -5091,7 +5789,27 @@
           <w:szCs w:val="28"/>
           <w:lang w:val="en-US" w:eastAsia="ru-RU"/>
         </w:rPr>
-        <w:t xml:space="preserve"> we select 3 features: the width of the screen resolution, the speed of the GPU memory and the maximal GPU power. Intuitively they should corelate rather well since in order render a higher resolution a GPU needs to have a faster GPU memory, and both rendering and memory management requires power. So maybe the representation of these features could be somehow embedded into a 2D space or approximated by a 1D ranking factor.</w:t>
+        <w:t xml:space="preserve"> we select 3 features: the width of the screen resolution, the speed of the GPU memory and the maximal GPU power. Intuitively they should corelate rather well since in order render a higher resolution a GPU needs to have a faster GPU memory, and both </w:t>
+      </w:r>
+      <w:proofErr w:type="gramStart"/>
+      <w:r>
+        <w:rPr>
+          <w:rFonts w:eastAsia="Times New Roman" w:cs="Times New Roman"/>
+          <w:sz w:val="28"/>
+          <w:szCs w:val="28"/>
+          <w:lang w:val="en-US" w:eastAsia="ru-RU"/>
+        </w:rPr>
+        <w:t>rendering</w:t>
+      </w:r>
+      <w:proofErr w:type="gramEnd"/>
+      <w:r>
+        <w:rPr>
+          <w:rFonts w:eastAsia="Times New Roman" w:cs="Times New Roman"/>
+          <w:sz w:val="28"/>
+          <w:szCs w:val="28"/>
+          <w:lang w:val="en-US" w:eastAsia="ru-RU"/>
+        </w:rPr>
+        <w:t xml:space="preserve"> and memory management requires power. So maybe the representation of these features could be somehow embedded into a 2D space or approximated by a 1D ranking factor.</w:t>
       </w:r>
     </w:p>
     <w:p>
@@ -5112,16 +5830,127 @@
           <w:lang w:val="en-US" w:eastAsia="ru-RU"/>
         </w:rPr>
         <w:tab/>
-        <w:t>In section "Standardization and Visualization" in cells 3, 4 we normalize these features in visualize them as dots in 3D space. Then we compute their data scatter and impact of individual principal components in it (in section "Data Scatter and SVD" in cells 5, 6)</w:t>
-      </w:r>
-      <w:r>
-        <w:rPr>
-          <w:rFonts w:eastAsia="Times New Roman" w:cs="Times New Roman"/>
-          <w:sz w:val="28"/>
-          <w:szCs w:val="28"/>
-          <w:lang w:val="en-US" w:eastAsia="ru-RU"/>
-        </w:rPr>
-        <w:t>. The computation is done using numpy</w:t>
+        <w:t>In section "Standardization and Visualization" in cells 3, 4 we normalize these features in visualize them as dots in 3D space.</w:t>
+      </w:r>
+      <w:r>
+        <w:rPr>
+          <w:rFonts w:eastAsia="Times New Roman" w:cs="Times New Roman"/>
+          <w:sz w:val="28"/>
+          <w:szCs w:val="28"/>
+          <w:lang w:val="en-US" w:eastAsia="ru-RU"/>
+        </w:rPr>
+        <w:t xml:space="preserve"> Colors here show </w:t>
+      </w:r>
+      <w:bookmarkStart w:id="0" w:name="_GoBack"/>
+      <w:bookmarkEnd w:id="0"/>
+      <w:r>
+        <w:rPr>
+          <w:rFonts w:eastAsia="Times New Roman" w:cs="Times New Roman"/>
+          <w:sz w:val="28"/>
+          <w:szCs w:val="28"/>
+          <w:lang w:val="en-US" w:eastAsia="ru-RU"/>
+        </w:rPr>
+        <w:t>different values of screen resolution to make the plot more graphical.</w:t>
+      </w:r>
+    </w:p>
+    <w:p>
+      <w:pPr>
+        <w:spacing w:before="100" w:beforeAutospacing="1" w:after="100" w:afterAutospacing="1"/>
+        <w:rPr>
+          <w:rFonts w:eastAsia="Times New Roman" w:cs="Times New Roman"/>
+          <w:sz w:val="28"/>
+          <w:szCs w:val="28"/>
+          <w:lang w:val="en-US" w:eastAsia="ru-RU"/>
+        </w:rPr>
+      </w:pPr>
+      <w:r>
+        <w:rPr>
+          <w:rFonts w:eastAsia="Times New Roman" w:cs="Times New Roman"/>
+          <w:noProof/>
+          <w:sz w:val="28"/>
+          <w:szCs w:val="28"/>
+          <w:lang w:val="en-US" w:eastAsia="ru-RU"/>
+        </w:rPr>
+        <w:drawing>
+          <wp:inline distT="0" distB="0" distL="0" distR="0">
+            <wp:extent cx="6152515" cy="1567180"/>
+            <wp:effectExtent l="0" t="0" r="0" b="0"/>
+            <wp:docPr id="1" name="Рисунок 1"/>
+            <wp:cNvGraphicFramePr>
+              <a:graphicFrameLocks xmlns:a="http://schemas.openxmlformats.org/drawingml/2006/main" noChangeAspect="1"/>
+            </wp:cNvGraphicFramePr>
+            <a:graphic xmlns:a="http://schemas.openxmlformats.org/drawingml/2006/main">
+              <a:graphicData uri="http://schemas.openxmlformats.org/drawingml/2006/picture">
+                <pic:pic xmlns:pic="http://schemas.openxmlformats.org/drawingml/2006/picture">
+                  <pic:nvPicPr>
+                    <pic:cNvPr id="1" name="features_3d.png"/>
+                    <pic:cNvPicPr/>
+                  </pic:nvPicPr>
+                  <pic:blipFill>
+                    <a:blip r:embed="rId19">
+                      <a:extLst>
+                        <a:ext uri="{28A0092B-C50C-407E-A947-70E740481C1C}">
+                          <a14:useLocalDpi xmlns:a14="http://schemas.microsoft.com/office/drawing/2010/main" val="0"/>
+                        </a:ext>
+                      </a:extLst>
+                    </a:blip>
+                    <a:stretch>
+                      <a:fillRect/>
+                    </a:stretch>
+                  </pic:blipFill>
+                  <pic:spPr>
+                    <a:xfrm>
+                      <a:off x="0" y="0"/>
+                      <a:ext cx="6152515" cy="1567180"/>
+                    </a:xfrm>
+                    <a:prstGeom prst="rect">
+                      <a:avLst/>
+                    </a:prstGeom>
+                  </pic:spPr>
+                </pic:pic>
+              </a:graphicData>
+            </a:graphic>
+          </wp:inline>
+        </w:drawing>
+      </w:r>
+    </w:p>
+    <w:p>
+      <w:pPr>
+        <w:spacing w:before="100" w:beforeAutospacing="1" w:after="100" w:afterAutospacing="1"/>
+        <w:rPr>
+          <w:rFonts w:eastAsia="Times New Roman" w:cs="Times New Roman"/>
+          <w:sz w:val="28"/>
+          <w:szCs w:val="28"/>
+          <w:lang w:val="en-US" w:eastAsia="ru-RU"/>
+        </w:rPr>
+      </w:pPr>
+      <w:r>
+        <w:rPr>
+          <w:rFonts w:eastAsia="Times New Roman" w:cs="Times New Roman"/>
+          <w:sz w:val="28"/>
+          <w:szCs w:val="28"/>
+          <w:lang w:val="en-US" w:eastAsia="ru-RU"/>
+        </w:rPr>
+        <w:t>Then we compute their data scatter and impact of individual principal components in it (in section "Data Scatter and SVD" in cells 5, 6)</w:t>
+      </w:r>
+      <w:r>
+        <w:rPr>
+          <w:rFonts w:eastAsia="Times New Roman" w:cs="Times New Roman"/>
+          <w:sz w:val="28"/>
+          <w:szCs w:val="28"/>
+          <w:lang w:val="en-US" w:eastAsia="ru-RU"/>
+        </w:rPr>
+        <w:t xml:space="preserve">. The computation is done using </w:t>
+      </w:r>
+      <w:proofErr w:type="spellStart"/>
+      <w:r>
+        <w:rPr>
+          <w:rFonts w:eastAsia="Times New Roman" w:cs="Times New Roman"/>
+          <w:sz w:val="28"/>
+          <w:szCs w:val="28"/>
+          <w:lang w:val="en-US" w:eastAsia="ru-RU"/>
+        </w:rPr>
+        <w:t>numpy</w:t>
       </w:r>
       <w:r>
         <w:rPr>
@@ -5132,6 +5961,7 @@
         </w:rPr>
         <w:t>'s</w:t>
       </w:r>
+      <w:proofErr w:type="spellEnd"/>
       <w:r>
         <w:rPr>
           <w:rFonts w:eastAsia="Times New Roman" w:cs="Times New Roman"/>
@@ -5169,13 +5999,23 @@
           <w:lang w:val="en-US"/>
         </w:rPr>
       </w:pPr>
-      <w:r>
-        <w:rPr>
-          <w:sz w:val="28"/>
-          <w:szCs w:val="28"/>
-          <w:lang w:val="en-US"/>
-        </w:rPr>
-        <w:t>data_scatter = 11310651901</w:t>
+      <w:proofErr w:type="spellStart"/>
+      <w:r>
+        <w:rPr>
+          <w:sz w:val="28"/>
+          <w:szCs w:val="28"/>
+          <w:lang w:val="en-US"/>
+        </w:rPr>
+        <w:t>data_scatter</w:t>
+      </w:r>
+      <w:proofErr w:type="spellEnd"/>
+      <w:r>
+        <w:rPr>
+          <w:sz w:val="28"/>
+          <w:szCs w:val="28"/>
+          <w:lang w:val="en-US"/>
+        </w:rPr>
+        <w:t xml:space="preserve"> = 11310651901</w:t>
       </w:r>
     </w:p>
     <w:p>
@@ -5193,7 +6033,71 @@
           <w:szCs w:val="28"/>
           <w:lang w:val="en-US"/>
         </w:rPr>
-        <w:t>SVD: Z_shape=(390, 390), mu_shape=(3,), C_shape=(3, 3)</w:t>
+        <w:t xml:space="preserve">SVD: </w:t>
+      </w:r>
+      <w:proofErr w:type="spellStart"/>
+      <w:r>
+        <w:rPr>
+          <w:sz w:val="28"/>
+          <w:szCs w:val="28"/>
+          <w:lang w:val="en-US"/>
+        </w:rPr>
+        <w:t>Z_shape</w:t>
+      </w:r>
+      <w:proofErr w:type="spellEnd"/>
+      <w:proofErr w:type="gramStart"/>
+      <w:r>
+        <w:rPr>
+          <w:sz w:val="28"/>
+          <w:szCs w:val="28"/>
+          <w:lang w:val="en-US"/>
+        </w:rPr>
+        <w:t>=(</w:t>
+      </w:r>
+      <w:proofErr w:type="gramEnd"/>
+      <w:r>
+        <w:rPr>
+          <w:sz w:val="28"/>
+          <w:szCs w:val="28"/>
+          <w:lang w:val="en-US"/>
+        </w:rPr>
+        <w:t xml:space="preserve">390, 390), </w:t>
+      </w:r>
+      <w:proofErr w:type="spellStart"/>
+      <w:r>
+        <w:rPr>
+          <w:sz w:val="28"/>
+          <w:szCs w:val="28"/>
+          <w:lang w:val="en-US"/>
+        </w:rPr>
+        <w:t>mu_shape</w:t>
+      </w:r>
+      <w:proofErr w:type="spellEnd"/>
+      <w:r>
+        <w:rPr>
+          <w:sz w:val="28"/>
+          <w:szCs w:val="28"/>
+          <w:lang w:val="en-US"/>
+        </w:rPr>
+        <w:t xml:space="preserve">=(3,), </w:t>
+      </w:r>
+      <w:proofErr w:type="spellStart"/>
+      <w:r>
+        <w:rPr>
+          <w:sz w:val="28"/>
+          <w:szCs w:val="28"/>
+          <w:lang w:val="en-US"/>
+        </w:rPr>
+        <w:t>C_shape</w:t>
+      </w:r>
+      <w:proofErr w:type="spellEnd"/>
+      <w:r>
+        <w:rPr>
+          <w:sz w:val="28"/>
+          <w:szCs w:val="28"/>
+          <w:lang w:val="en-US"/>
+        </w:rPr>
+        <w:t>=(3, 3)</w:t>
       </w:r>
     </w:p>
     <w:p>
@@ -5238,12 +6142,14 @@
         <w:rPr>
           <w:sz w:val="28"/>
           <w:szCs w:val="28"/>
-        </w:rPr>
-      </w:pPr>
-      <w:r>
-        <w:rPr>
-          <w:sz w:val="28"/>
-          <w:szCs w:val="28"/>
+          <w:lang w:val="en-US"/>
+        </w:rPr>
+      </w:pPr>
+      <w:r>
+        <w:rPr>
+          <w:sz w:val="28"/>
+          <w:szCs w:val="28"/>
+          <w:lang w:val="en-US"/>
         </w:rPr>
         <w:t>Component 3 impact is 4570253.10, or 0.04%</w:t>
       </w:r>
@@ -5254,6 +6160,7 @@
         <w:rPr>
           <w:sz w:val="28"/>
           <w:szCs w:val="28"/>
+          <w:lang w:val="en-US"/>
         </w:rPr>
       </w:pPr>
     </w:p>
@@ -5284,13 +6191,23 @@
           <w:lang w:val="en-US"/>
         </w:rPr>
       </w:pPr>
-      <w:r>
-        <w:rPr>
-          <w:sz w:val="28"/>
-          <w:szCs w:val="28"/>
-          <w:lang w:val="en-US"/>
-        </w:rPr>
-        <w:t>data_scatter = 330.2714119493378</w:t>
+      <w:proofErr w:type="spellStart"/>
+      <w:r>
+        <w:rPr>
+          <w:sz w:val="28"/>
+          <w:szCs w:val="28"/>
+          <w:lang w:val="en-US"/>
+        </w:rPr>
+        <w:t>data_scatter</w:t>
+      </w:r>
+      <w:proofErr w:type="spellEnd"/>
+      <w:r>
+        <w:rPr>
+          <w:sz w:val="28"/>
+          <w:szCs w:val="28"/>
+          <w:lang w:val="en-US"/>
+        </w:rPr>
+        <w:t xml:space="preserve"> = 330.2714119493378</w:t>
       </w:r>
     </w:p>
     <w:p>
@@ -5308,7 +6225,71 @@
           <w:szCs w:val="28"/>
           <w:lang w:val="en-US"/>
         </w:rPr>
-        <w:t>SVD: Z_shape=(390, 390), mu_shape=(3,), C_shape=(3, 3)</w:t>
+        <w:t xml:space="preserve">SVD: </w:t>
+      </w:r>
+      <w:proofErr w:type="spellStart"/>
+      <w:r>
+        <w:rPr>
+          <w:sz w:val="28"/>
+          <w:szCs w:val="28"/>
+          <w:lang w:val="en-US"/>
+        </w:rPr>
+        <w:t>Z_shape</w:t>
+      </w:r>
+      <w:proofErr w:type="spellEnd"/>
+      <w:proofErr w:type="gramStart"/>
+      <w:r>
+        <w:rPr>
+          <w:sz w:val="28"/>
+          <w:szCs w:val="28"/>
+          <w:lang w:val="en-US"/>
+        </w:rPr>
+        <w:t>=(</w:t>
+      </w:r>
+      <w:proofErr w:type="gramEnd"/>
+      <w:r>
+        <w:rPr>
+          <w:sz w:val="28"/>
+          <w:szCs w:val="28"/>
+          <w:lang w:val="en-US"/>
+        </w:rPr>
+        <w:t xml:space="preserve">390, 390), </w:t>
+      </w:r>
+      <w:proofErr w:type="spellStart"/>
+      <w:r>
+        <w:rPr>
+          <w:sz w:val="28"/>
+          <w:szCs w:val="28"/>
+          <w:lang w:val="en-US"/>
+        </w:rPr>
+        <w:t>mu_shape</w:t>
+      </w:r>
+      <w:proofErr w:type="spellEnd"/>
+      <w:r>
+        <w:rPr>
+          <w:sz w:val="28"/>
+          <w:szCs w:val="28"/>
+          <w:lang w:val="en-US"/>
+        </w:rPr>
+        <w:t xml:space="preserve">=(3,), </w:t>
+      </w:r>
+      <w:proofErr w:type="spellStart"/>
+      <w:r>
+        <w:rPr>
+          <w:sz w:val="28"/>
+          <w:szCs w:val="28"/>
+          <w:lang w:val="en-US"/>
+        </w:rPr>
+        <w:t>C_shape</w:t>
+      </w:r>
+      <w:proofErr w:type="spellEnd"/>
+      <w:r>
+        <w:rPr>
+          <w:sz w:val="28"/>
+          <w:szCs w:val="28"/>
+          <w:lang w:val="en-US"/>
+        </w:rPr>
+        <w:t>=(3, 3)</w:t>
       </w:r>
     </w:p>
     <w:p>
@@ -5362,6 +6343,7 @@
           <w:szCs w:val="28"/>
           <w:lang w:val="en-US"/>
         </w:rPr>
+        <w:lastRenderedPageBreak/>
         <w:t>Component 3 impact is 10.35, or 3.13%</w:t>
       </w:r>
     </w:p>
@@ -5451,8 +6433,59 @@
           <w:szCs w:val="28"/>
           <w:lang w:val="en-US" w:eastAsia="ru-RU"/>
         </w:rPr>
-        <w:t>FACTOR = 0.36*Resolution_W + 0.41*Memory_Speed_MHz + 0.23*Max_Power_Watts</w:t>
-      </w:r>
+        <w:t>FACTOR = 0.36*</w:t>
+      </w:r>
+      <w:proofErr w:type="spellStart"/>
+      <w:r>
+        <w:rPr>
+          <w:rFonts w:eastAsia="Times New Roman" w:cs="Times New Roman"/>
+          <w:sz w:val="28"/>
+          <w:szCs w:val="28"/>
+          <w:lang w:val="en-US" w:eastAsia="ru-RU"/>
+        </w:rPr>
+        <w:t>Resolution_W</w:t>
+      </w:r>
+      <w:proofErr w:type="spellEnd"/>
+      <w:r>
+        <w:rPr>
+          <w:rFonts w:eastAsia="Times New Roman" w:cs="Times New Roman"/>
+          <w:sz w:val="28"/>
+          <w:szCs w:val="28"/>
+          <w:lang w:val="en-US" w:eastAsia="ru-RU"/>
+        </w:rPr>
+        <w:t xml:space="preserve"> + 0.41*</w:t>
+      </w:r>
+      <w:proofErr w:type="spellStart"/>
+      <w:r>
+        <w:rPr>
+          <w:rFonts w:eastAsia="Times New Roman" w:cs="Times New Roman"/>
+          <w:sz w:val="28"/>
+          <w:szCs w:val="28"/>
+          <w:lang w:val="en-US" w:eastAsia="ru-RU"/>
+        </w:rPr>
+        <w:t>Memory_Speed_MHz</w:t>
+      </w:r>
+      <w:proofErr w:type="spellEnd"/>
+      <w:r>
+        <w:rPr>
+          <w:rFonts w:eastAsia="Times New Roman" w:cs="Times New Roman"/>
+          <w:sz w:val="28"/>
+          <w:szCs w:val="28"/>
+          <w:lang w:val="en-US" w:eastAsia="ru-RU"/>
+        </w:rPr>
+        <w:t xml:space="preserve"> + 0.23*</w:t>
+      </w:r>
+      <w:proofErr w:type="spellStart"/>
+      <w:r>
+        <w:rPr>
+          <w:rFonts w:eastAsia="Times New Roman" w:cs="Times New Roman"/>
+          <w:sz w:val="28"/>
+          <w:szCs w:val="28"/>
+          <w:lang w:val="en-US" w:eastAsia="ru-RU"/>
+        </w:rPr>
+        <w:t>Max_Power_Watts</w:t>
+      </w:r>
+      <w:proofErr w:type="spellEnd"/>
     </w:p>
     <w:p>
       <w:pPr>
@@ -5471,184 +6504,204 @@
           <w:szCs w:val="28"/>
           <w:lang w:val="en-US" w:eastAsia="ru-RU"/>
         </w:rPr>
+        <w:t>We can also get the vector with the values of the factor for our dataset which will be normalized in [0;1] (or [0%;100%])</w:t>
+      </w:r>
+      <w:r>
+        <w:rPr>
+          <w:rFonts w:eastAsia="Times New Roman" w:cs="Times New Roman"/>
+          <w:sz w:val="28"/>
+          <w:szCs w:val="28"/>
+          <w:lang w:val="en-US" w:eastAsia="ru-RU"/>
+        </w:rPr>
+        <w:t>.</w:t>
+      </w:r>
+    </w:p>
+    <w:p>
+      <w:pPr>
+        <w:spacing w:before="100" w:beforeAutospacing="1" w:after="100" w:afterAutospacing="1"/>
+        <w:rPr>
+          <w:rFonts w:eastAsia="Times New Roman" w:cs="Times New Roman"/>
+          <w:sz w:val="28"/>
+          <w:szCs w:val="28"/>
+          <w:lang w:val="en-US" w:eastAsia="ru-RU"/>
+        </w:rPr>
+      </w:pPr>
+      <w:r>
+        <w:rPr>
+          <w:rFonts w:eastAsia="Times New Roman" w:cs="Times New Roman"/>
+          <w:sz w:val="28"/>
+          <w:szCs w:val="28"/>
+          <w:lang w:val="en-US" w:eastAsia="ru-RU"/>
+        </w:rPr>
+        <w:t>Here we can see that in this ranking the maximal power is a m</w:t>
+      </w:r>
+      <w:r>
+        <w:rPr>
+          <w:rFonts w:eastAsia="Times New Roman" w:cs="Times New Roman"/>
+          <w:sz w:val="28"/>
+          <w:szCs w:val="28"/>
+          <w:lang w:val="en-US" w:eastAsia="ru-RU"/>
+        </w:rPr>
+        <w:t>u</w:t>
+      </w:r>
+      <w:r>
+        <w:rPr>
+          <w:rFonts w:eastAsia="Times New Roman" w:cs="Times New Roman"/>
+          <w:sz w:val="28"/>
+          <w:szCs w:val="28"/>
+          <w:lang w:val="en-US" w:eastAsia="ru-RU"/>
+        </w:rPr>
+        <w:t>ch less important feature than the resolution or memory speed, which is the most important.</w:t>
+      </w:r>
+    </w:p>
+    <w:p>
+      <w:pPr>
+        <w:spacing w:before="100" w:beforeAutospacing="1" w:after="100" w:afterAutospacing="1"/>
+        <w:rPr>
+          <w:rFonts w:eastAsia="Times New Roman" w:cs="Times New Roman"/>
+          <w:sz w:val="28"/>
+          <w:szCs w:val="28"/>
+          <w:lang w:val="en-US" w:eastAsia="ru-RU"/>
+        </w:rPr>
+      </w:pPr>
+      <w:r>
+        <w:rPr>
+          <w:rFonts w:eastAsia="Times New Roman" w:cs="Times New Roman"/>
+          <w:sz w:val="28"/>
+          <w:szCs w:val="28"/>
+          <w:lang w:val="en-US" w:eastAsia="ru-RU"/>
+        </w:rPr>
+        <w:t xml:space="preserve">It can be also seen that in this dataset there is no "ideal" sample in terms of our ranking that through combination if its individual features </w:t>
+      </w:r>
+      <w:proofErr w:type="gramStart"/>
+      <w:r>
+        <w:rPr>
+          <w:rFonts w:eastAsia="Times New Roman" w:cs="Times New Roman"/>
+          <w:sz w:val="28"/>
+          <w:szCs w:val="28"/>
+          <w:lang w:val="en-US" w:eastAsia="ru-RU"/>
+        </w:rPr>
+        <w:t>has</w:t>
+      </w:r>
+      <w:proofErr w:type="gramEnd"/>
+      <w:r>
+        <w:rPr>
+          <w:rFonts w:eastAsia="Times New Roman" w:cs="Times New Roman"/>
+          <w:sz w:val="28"/>
+          <w:szCs w:val="28"/>
+          <w:lang w:val="en-US" w:eastAsia="ru-RU"/>
+        </w:rPr>
+        <w:t xml:space="preserve"> the highest possible ranking score, and the highest ranked element has its</w:t>
+      </w:r>
+      <w:r>
+        <w:rPr>
+          <w:rFonts w:eastAsia="Times New Roman" w:cs="Times New Roman"/>
+          <w:sz w:val="28"/>
+          <w:szCs w:val="28"/>
+          <w:lang w:val="en-US" w:eastAsia="ru-RU"/>
+        </w:rPr>
+        <w:t xml:space="preserve"> FACTOR_SCORE = 74%.</w:t>
+      </w:r>
+    </w:p>
+    <w:p>
+      <w:pPr>
+        <w:spacing w:before="100" w:beforeAutospacing="1" w:after="100" w:afterAutospacing="1"/>
+        <w:rPr>
+          <w:rFonts w:eastAsia="Times New Roman" w:cs="Times New Roman"/>
+          <w:sz w:val="28"/>
+          <w:szCs w:val="28"/>
+          <w:lang w:val="en-US" w:eastAsia="ru-RU"/>
+        </w:rPr>
+      </w:pPr>
+    </w:p>
+    <w:p>
+      <w:pPr>
+        <w:spacing w:before="100" w:beforeAutospacing="1" w:after="100" w:afterAutospacing="1"/>
+        <w:rPr>
+          <w:rFonts w:eastAsia="Times New Roman" w:cs="Times New Roman"/>
+          <w:sz w:val="28"/>
+          <w:szCs w:val="28"/>
+          <w:lang w:val="en-US" w:eastAsia="ru-RU"/>
+        </w:rPr>
+      </w:pPr>
+      <w:r>
+        <w:rPr>
+          <w:rFonts w:eastAsia="Times New Roman" w:cs="Times New Roman"/>
+          <w:sz w:val="28"/>
+          <w:szCs w:val="28"/>
+          <w:lang w:val="en-US" w:eastAsia="ru-RU"/>
+        </w:rPr>
+        <w:t xml:space="preserve">After that we use the first two principal components for visualization purposes. Here we compare visualization in features which are normalized using 1) z-scoring 2) range-standardization. For visibility purposes we color the points by their Resolution value which should split the samples in an important way. The code for visualization is </w:t>
+      </w:r>
+      <w:r>
+        <w:rPr>
+          <w:rFonts w:eastAsia="Times New Roman" w:cs="Times New Roman"/>
+          <w:sz w:val="28"/>
+          <w:szCs w:val="28"/>
+          <w:lang w:val="en-US" w:eastAsia="ru-RU"/>
+        </w:rPr>
+        <w:t xml:space="preserve">in section "Visualization with first 2 PC" </w:t>
+      </w:r>
+      <w:r>
+        <w:rPr>
+          <w:rFonts w:eastAsia="Times New Roman" w:cs="Times New Roman"/>
+          <w:sz w:val="28"/>
+          <w:szCs w:val="28"/>
+          <w:lang w:val="en-US" w:eastAsia="ru-RU"/>
+        </w:rPr>
+        <w:t xml:space="preserve">in </w:t>
+      </w:r>
+      <w:r>
+        <w:rPr>
+          <w:rFonts w:eastAsia="Times New Roman" w:cs="Times New Roman"/>
+          <w:sz w:val="28"/>
+          <w:szCs w:val="28"/>
+          <w:lang w:val="en-US" w:eastAsia="ru-RU"/>
+        </w:rPr>
+        <w:t>cells 10-12.</w:t>
+      </w:r>
+    </w:p>
+    <w:p>
+      <w:pPr>
+        <w:spacing w:before="100" w:beforeAutospacing="1" w:after="100" w:afterAutospacing="1"/>
+        <w:rPr>
+          <w:rFonts w:eastAsia="Times New Roman" w:cs="Times New Roman"/>
+          <w:sz w:val="28"/>
+          <w:szCs w:val="28"/>
+          <w:lang w:val="en-US" w:eastAsia="ru-RU"/>
+        </w:rPr>
+      </w:pPr>
+    </w:p>
+    <w:p>
+      <w:pPr>
+        <w:spacing w:before="100" w:beforeAutospacing="1" w:after="100" w:afterAutospacing="1"/>
+        <w:rPr>
+          <w:rFonts w:eastAsia="Times New Roman" w:cs="Times New Roman"/>
+          <w:sz w:val="28"/>
+          <w:szCs w:val="28"/>
+          <w:lang w:val="en-US" w:eastAsia="ru-RU"/>
+        </w:rPr>
+      </w:pPr>
+    </w:p>
+    <w:p>
+      <w:pPr>
+        <w:spacing w:before="100" w:beforeAutospacing="1" w:after="100" w:afterAutospacing="1"/>
+        <w:rPr>
+          <w:rFonts w:eastAsia="Times New Roman" w:cs="Times New Roman"/>
+          <w:sz w:val="28"/>
+          <w:szCs w:val="28"/>
+          <w:lang w:val="en-US" w:eastAsia="ru-RU"/>
+        </w:rPr>
+      </w:pPr>
+      <w:r>
+        <w:rPr>
+          <w:rFonts w:eastAsia="Times New Roman" w:cs="Times New Roman"/>
+          <w:noProof/>
+          <w:sz w:val="28"/>
+          <w:szCs w:val="28"/>
+          <w:lang w:val="en-US" w:eastAsia="ru-RU"/>
+        </w:rPr>
         <w:lastRenderedPageBreak/>
-        <w:t>We can also get the vector with the values of the factor for our dataset which will be normalized in [0;1] (or [0%;100%])</w:t>
-      </w:r>
-      <w:r>
-        <w:rPr>
-          <w:rFonts w:eastAsia="Times New Roman" w:cs="Times New Roman"/>
-          <w:sz w:val="28"/>
-          <w:szCs w:val="28"/>
-          <w:lang w:val="en-US" w:eastAsia="ru-RU"/>
-        </w:rPr>
-        <w:t>.</w:t>
-      </w:r>
-    </w:p>
-    <w:p>
-      <w:pPr>
-        <w:spacing w:before="100" w:beforeAutospacing="1" w:after="100" w:afterAutospacing="1"/>
-        <w:rPr>
-          <w:rFonts w:eastAsia="Times New Roman" w:cs="Times New Roman"/>
-          <w:sz w:val="28"/>
-          <w:szCs w:val="28"/>
-          <w:lang w:val="en-US" w:eastAsia="ru-RU"/>
-        </w:rPr>
-      </w:pPr>
-      <w:r>
-        <w:rPr>
-          <w:rFonts w:eastAsia="Times New Roman" w:cs="Times New Roman"/>
-          <w:sz w:val="28"/>
-          <w:szCs w:val="28"/>
-          <w:lang w:val="en-US" w:eastAsia="ru-RU"/>
-        </w:rPr>
-        <w:t>Here we can see that in this ranking the maximal power is a m</w:t>
-      </w:r>
-      <w:r>
-        <w:rPr>
-          <w:rFonts w:eastAsia="Times New Roman" w:cs="Times New Roman"/>
-          <w:sz w:val="28"/>
-          <w:szCs w:val="28"/>
-          <w:lang w:val="en-US" w:eastAsia="ru-RU"/>
-        </w:rPr>
-        <w:t>u</w:t>
-      </w:r>
-      <w:r>
-        <w:rPr>
-          <w:rFonts w:eastAsia="Times New Roman" w:cs="Times New Roman"/>
-          <w:sz w:val="28"/>
-          <w:szCs w:val="28"/>
-          <w:lang w:val="en-US" w:eastAsia="ru-RU"/>
-        </w:rPr>
-        <w:t>ch less important feature than the resolution or memory speed, which is the most important.</w:t>
-      </w:r>
-    </w:p>
-    <w:p>
-      <w:pPr>
-        <w:spacing w:before="100" w:beforeAutospacing="1" w:after="100" w:afterAutospacing="1"/>
-        <w:rPr>
-          <w:rFonts w:eastAsia="Times New Roman" w:cs="Times New Roman"/>
-          <w:sz w:val="28"/>
-          <w:szCs w:val="28"/>
-          <w:lang w:val="en-US" w:eastAsia="ru-RU"/>
-        </w:rPr>
-      </w:pPr>
-      <w:r>
-        <w:rPr>
-          <w:rFonts w:eastAsia="Times New Roman" w:cs="Times New Roman"/>
-          <w:sz w:val="28"/>
-          <w:szCs w:val="28"/>
-          <w:lang w:val="en-US" w:eastAsia="ru-RU"/>
-        </w:rPr>
-        <w:t>It can be also seen that in this dataset there is no "ideal" sample in terms of our ranking that through combination if its individual features has the highest possible ranking score, and the highest ranked element has its</w:t>
-      </w:r>
-      <w:r>
-        <w:rPr>
-          <w:rFonts w:eastAsia="Times New Roman" w:cs="Times New Roman"/>
-          <w:sz w:val="28"/>
-          <w:szCs w:val="28"/>
-          <w:lang w:val="en-US" w:eastAsia="ru-RU"/>
-        </w:rPr>
-        <w:t xml:space="preserve"> FACTOR_SCORE = 74%.</w:t>
-      </w:r>
-    </w:p>
-    <w:p>
-      <w:pPr>
-        <w:spacing w:before="100" w:beforeAutospacing="1" w:after="100" w:afterAutospacing="1"/>
-        <w:rPr>
-          <w:rFonts w:eastAsia="Times New Roman" w:cs="Times New Roman"/>
-          <w:sz w:val="28"/>
-          <w:szCs w:val="28"/>
-          <w:lang w:val="en-US" w:eastAsia="ru-RU"/>
-        </w:rPr>
-      </w:pPr>
-    </w:p>
-    <w:p>
-      <w:pPr>
-        <w:spacing w:before="100" w:beforeAutospacing="1" w:after="100" w:afterAutospacing="1"/>
-        <w:rPr>
-          <w:rFonts w:eastAsia="Times New Roman" w:cs="Times New Roman"/>
-          <w:sz w:val="28"/>
-          <w:szCs w:val="28"/>
-          <w:lang w:val="en-US" w:eastAsia="ru-RU"/>
-        </w:rPr>
-      </w:pPr>
-      <w:r>
-        <w:rPr>
-          <w:rFonts w:eastAsia="Times New Roman" w:cs="Times New Roman"/>
-          <w:sz w:val="28"/>
-          <w:szCs w:val="28"/>
-          <w:lang w:val="en-US" w:eastAsia="ru-RU"/>
-        </w:rPr>
-        <w:t xml:space="preserve">After that we use the first two principal components for visualization purposes. Here we compare visualization in features which are normalized using 1) z-scoring 2) range-standardization. For visibility purposes we color the points by their Resolution value which should split the samples in an important way. The code for visualization is </w:t>
-      </w:r>
-      <w:r>
-        <w:rPr>
-          <w:rFonts w:eastAsia="Times New Roman" w:cs="Times New Roman"/>
-          <w:sz w:val="28"/>
-          <w:szCs w:val="28"/>
-          <w:lang w:val="en-US" w:eastAsia="ru-RU"/>
-        </w:rPr>
-        <w:t xml:space="preserve">in section "Visualization with first 2 PC" </w:t>
-      </w:r>
-      <w:r>
-        <w:rPr>
-          <w:rFonts w:eastAsia="Times New Roman" w:cs="Times New Roman"/>
-          <w:sz w:val="28"/>
-          <w:szCs w:val="28"/>
-          <w:lang w:val="en-US" w:eastAsia="ru-RU"/>
-        </w:rPr>
-        <w:t xml:space="preserve">in </w:t>
-      </w:r>
-      <w:r>
-        <w:rPr>
-          <w:rFonts w:eastAsia="Times New Roman" w:cs="Times New Roman"/>
-          <w:sz w:val="28"/>
-          <w:szCs w:val="28"/>
-          <w:lang w:val="en-US" w:eastAsia="ru-RU"/>
-        </w:rPr>
-        <w:t>cells 10-12.</w:t>
-      </w:r>
-    </w:p>
-    <w:p>
-      <w:pPr>
-        <w:spacing w:before="100" w:beforeAutospacing="1" w:after="100" w:afterAutospacing="1"/>
-        <w:rPr>
-          <w:rFonts w:eastAsia="Times New Roman" w:cs="Times New Roman"/>
-          <w:sz w:val="28"/>
-          <w:szCs w:val="28"/>
-          <w:lang w:val="en-US" w:eastAsia="ru-RU"/>
-        </w:rPr>
-      </w:pPr>
-    </w:p>
-    <w:p>
-      <w:pPr>
-        <w:spacing w:before="100" w:beforeAutospacing="1" w:after="100" w:afterAutospacing="1"/>
-        <w:rPr>
-          <w:rFonts w:eastAsia="Times New Roman" w:cs="Times New Roman"/>
-          <w:sz w:val="28"/>
-          <w:szCs w:val="28"/>
-          <w:lang w:val="en-US" w:eastAsia="ru-RU"/>
-        </w:rPr>
-      </w:pPr>
-    </w:p>
-    <w:p>
-      <w:pPr>
-        <w:spacing w:before="100" w:beforeAutospacing="1" w:after="100" w:afterAutospacing="1"/>
-        <w:rPr>
-          <w:rFonts w:eastAsia="Times New Roman" w:cs="Times New Roman"/>
-          <w:sz w:val="28"/>
-          <w:szCs w:val="28"/>
-          <w:lang w:val="en-US" w:eastAsia="ru-RU"/>
-        </w:rPr>
-      </w:pPr>
-      <w:r>
-        <w:rPr>
-          <w:rFonts w:eastAsia="Times New Roman" w:cs="Times New Roman"/>
-          <w:noProof/>
-          <w:sz w:val="28"/>
-          <w:szCs w:val="28"/>
-          <w:lang w:val="en-US" w:eastAsia="ru-RU"/>
-        </w:rPr>
         <w:drawing>
           <wp:inline distT="0" distB="0" distL="0" distR="0">
             <wp:extent cx="3982065" cy="2744818"/>
@@ -5665,7 +6718,7 @@
                     <pic:cNvPicPr/>
                   </pic:nvPicPr>
                   <pic:blipFill>
-                    <a:blip r:embed="rId19">
+                    <a:blip r:embed="rId20">
                       <a:extLst>
                         <a:ext uri="{28A0092B-C50C-407E-A947-70E740481C1C}">
                           <a14:useLocalDpi xmlns:a14="http://schemas.microsoft.com/office/drawing/2010/main" val="0"/>
@@ -5710,7 +6763,6 @@
           <w:szCs w:val="28"/>
           <w:lang w:val="en-US" w:eastAsia="ru-RU"/>
         </w:rPr>
-        <w:lastRenderedPageBreak/>
         <w:drawing>
           <wp:inline distT="0" distB="0" distL="0" distR="0">
             <wp:extent cx="3952568" cy="2724486"/>
@@ -5727,7 +6779,7 @@
                     <pic:cNvPicPr/>
                   </pic:nvPicPr>
                   <pic:blipFill>
-                    <a:blip r:embed="rId20">
+                    <a:blip r:embed="rId21">
                       <a:extLst>
                         <a:ext uri="{28A0092B-C50C-407E-A947-70E740481C1C}">
                           <a14:useLocalDpi xmlns:a14="http://schemas.microsoft.com/office/drawing/2010/main" val="0"/>
@@ -5803,6 +6855,7 @@
           <w:szCs w:val="28"/>
           <w:lang w:val="en-US" w:eastAsia="ru-RU"/>
         </w:rPr>
+        <w:lastRenderedPageBreak/>
         <w:drawing>
           <wp:inline distT="0" distB="0" distL="0" distR="0">
             <wp:extent cx="3894132" cy="2684206"/>
@@ -5819,7 +6872,7 @@
                     <pic:cNvPicPr/>
                   </pic:nvPicPr>
                   <pic:blipFill>
-                    <a:blip r:embed="rId21">
+                    <a:blip r:embed="rId22">
                       <a:extLst>
                         <a:ext uri="{28A0092B-C50C-407E-A947-70E740481C1C}">
                           <a14:useLocalDpi xmlns:a14="http://schemas.microsoft.com/office/drawing/2010/main" val="0"/>
@@ -5974,7 +7027,27 @@
           <w:szCs w:val="28"/>
           <w:lang w:val="en-US" w:eastAsia="ru-RU"/>
         </w:rPr>
-        <w:t>Mainly it is because of the fact that z-scoring tries to negate the effect of the clusterization (which is m</w:t>
+        <w:t xml:space="preserve">Mainly it is because of the fact that z-scoring tries to negate the effect of the </w:t>
+      </w:r>
+      <w:proofErr w:type="spellStart"/>
+      <w:r>
+        <w:rPr>
+          <w:rFonts w:eastAsia="Times New Roman" w:cs="Times New Roman"/>
+          <w:sz w:val="28"/>
+          <w:szCs w:val="28"/>
+          <w:lang w:val="en-US" w:eastAsia="ru-RU"/>
+        </w:rPr>
+        <w:t>clusterization</w:t>
+      </w:r>
+      <w:proofErr w:type="spellEnd"/>
+      <w:r>
+        <w:rPr>
+          <w:rFonts w:eastAsia="Times New Roman" w:cs="Times New Roman"/>
+          <w:sz w:val="28"/>
+          <w:szCs w:val="28"/>
+          <w:lang w:val="en-US" w:eastAsia="ru-RU"/>
+        </w:rPr>
+        <w:t xml:space="preserve"> (which is m</w:t>
       </w:r>
       <w:r>
         <w:rPr>
@@ -6103,7 +7176,43 @@
           <w:szCs w:val="28"/>
           <w:lang w:val="en-US"/>
         </w:rPr>
-        <w:t>It is seems correct that 'Release_Price_Dollars' will get more or less linear dependency with some other feature. Let's check that</w:t>
+        <w:t xml:space="preserve">It is </w:t>
+      </w:r>
+      <w:proofErr w:type="gramStart"/>
+      <w:r>
+        <w:rPr>
+          <w:sz w:val="28"/>
+          <w:szCs w:val="28"/>
+          <w:lang w:val="en-US"/>
+        </w:rPr>
+        <w:t>seems</w:t>
+      </w:r>
+      <w:proofErr w:type="gramEnd"/>
+      <w:r>
+        <w:rPr>
+          <w:sz w:val="28"/>
+          <w:szCs w:val="28"/>
+          <w:lang w:val="en-US"/>
+        </w:rPr>
+        <w:t xml:space="preserve"> correct that '</w:t>
+      </w:r>
+      <w:proofErr w:type="spellStart"/>
+      <w:r>
+        <w:rPr>
+          <w:sz w:val="28"/>
+          <w:szCs w:val="28"/>
+          <w:lang w:val="en-US"/>
+        </w:rPr>
+        <w:t>Release_Price_Dollars</w:t>
+      </w:r>
+      <w:proofErr w:type="spellEnd"/>
+      <w:r>
+        <w:rPr>
+          <w:sz w:val="28"/>
+          <w:szCs w:val="28"/>
+          <w:lang w:val="en-US"/>
+        </w:rPr>
+        <w:t>' will get more or less linear dependency with some other feature. Let's check that</w:t>
       </w:r>
       <w:r>
         <w:rPr>
@@ -6161,7 +7270,7 @@
                     <pic:cNvPicPr/>
                   </pic:nvPicPr>
                   <pic:blipFill>
-                    <a:blip r:embed="rId22">
+                    <a:blip r:embed="rId23">
                       <a:extLst>
                         <a:ext uri="{28A0092B-C50C-407E-A947-70E740481C1C}">
                           <a14:useLocalDpi xmlns:a14="http://schemas.microsoft.com/office/drawing/2010/main" val="0"/>
@@ -6228,7 +7337,7 @@
                     <pic:cNvPicPr/>
                   </pic:nvPicPr>
                   <pic:blipFill>
-                    <a:blip r:embed="rId23">
+                    <a:blip r:embed="rId24">
                       <a:extLst>
                         <a:ext uri="{28A0092B-C50C-407E-A947-70E740481C1C}">
                           <a14:useLocalDpi xmlns:a14="http://schemas.microsoft.com/office/drawing/2010/main" val="0"/>
@@ -6287,7 +7396,7 @@
                     <pic:cNvPicPr/>
                   </pic:nvPicPr>
                   <pic:blipFill>
-                    <a:blip r:embed="rId24">
+                    <a:blip r:embed="rId25">
                       <a:extLst>
                         <a:ext uri="{28A0092B-C50C-407E-A947-70E740481C1C}">
                           <a14:useLocalDpi xmlns:a14="http://schemas.microsoft.com/office/drawing/2010/main" val="0"/>
@@ -6381,7 +7490,25 @@
           <w:szCs w:val="28"/>
           <w:lang w:val="en-US"/>
         </w:rPr>
-        <w:t>So, our second feature is 'Max_Power_Watts', let's use it as predictor. Let's just use linear regression</w:t>
+        <w:t>So, our second feature is '</w:t>
+      </w:r>
+      <w:proofErr w:type="spellStart"/>
+      <w:r>
+        <w:rPr>
+          <w:sz w:val="28"/>
+          <w:szCs w:val="28"/>
+          <w:lang w:val="en-US"/>
+        </w:rPr>
+        <w:t>Max_Power_Watts</w:t>
+      </w:r>
+      <w:proofErr w:type="spellEnd"/>
+      <w:r>
+        <w:rPr>
+          <w:sz w:val="28"/>
+          <w:szCs w:val="28"/>
+          <w:lang w:val="en-US"/>
+        </w:rPr>
+        <w:t>', let's use it as predictor. Let's just use linear regression</w:t>
       </w:r>
       <w:r>
         <w:rPr>
@@ -6397,7 +7524,25 @@
           <w:szCs w:val="28"/>
           <w:lang w:val="en-US"/>
         </w:rPr>
-        <w:t>. We use regression provided by sklearn library</w:t>
+        <w:t xml:space="preserve">. We use regression provided by </w:t>
+      </w:r>
+      <w:proofErr w:type="spellStart"/>
+      <w:r>
+        <w:rPr>
+          <w:sz w:val="28"/>
+          <w:szCs w:val="28"/>
+          <w:lang w:val="en-US"/>
+        </w:rPr>
+        <w:t>sklearn</w:t>
+      </w:r>
+      <w:proofErr w:type="spellEnd"/>
+      <w:r>
+        <w:rPr>
+          <w:sz w:val="28"/>
+          <w:szCs w:val="28"/>
+          <w:lang w:val="en-US"/>
+        </w:rPr>
+        <w:t xml:space="preserve"> library</w:t>
       </w:r>
       <w:r>
         <w:rPr>
@@ -6440,17 +7585,7 @@
           <w:lang w:val="en-US"/>
         </w:rPr>
         <w:tab/>
-        <w:t xml:space="preserve"> 24.063789728</w:t>
-      </w:r>
-      <w:bookmarkStart w:id="0" w:name="_GoBack"/>
-      <w:bookmarkEnd w:id="0"/>
-      <w:r>
-        <w:rPr>
-          <w:sz w:val="28"/>
-          <w:szCs w:val="28"/>
-          <w:lang w:val="en-US"/>
-        </w:rPr>
-        <w:t>741483</w:t>
+        <w:t xml:space="preserve"> 24.063789728741483</w:t>
       </w:r>
     </w:p>
     <w:p>
@@ -6590,7 +7725,7 @@
                     <pic:cNvPicPr/>
                   </pic:nvPicPr>
                   <pic:blipFill>
-                    <a:blip r:embed="rId25">
+                    <a:blip r:embed="rId26">
                       <a:extLst>
                         <a:ext uri="{28A0092B-C50C-407E-A947-70E740481C1C}">
                           <a14:useLocalDpi xmlns:a14="http://schemas.microsoft.com/office/drawing/2010/main" val="0"/>
@@ -6686,14 +7821,52 @@
           <w:lang w:val="en-US"/>
         </w:rPr>
       </w:pPr>
-      <w:r>
-        <w:rPr>
-          <w:sz w:val="28"/>
-          <w:szCs w:val="28"/>
-          <w:lang w:val="en-US"/>
-        </w:rPr>
-        <w:t>Max_Power_Watts, Core_Speed_MHz, Memory_Speed_MHz</w:t>
-      </w:r>
+      <w:proofErr w:type="spellStart"/>
+      <w:r>
+        <w:rPr>
+          <w:sz w:val="28"/>
+          <w:szCs w:val="28"/>
+          <w:lang w:val="en-US"/>
+        </w:rPr>
+        <w:t>Max_Power_Watts</w:t>
+      </w:r>
+      <w:proofErr w:type="spellEnd"/>
+      <w:r>
+        <w:rPr>
+          <w:sz w:val="28"/>
+          <w:szCs w:val="28"/>
+          <w:lang w:val="en-US"/>
+        </w:rPr>
+        <w:t xml:space="preserve">, </w:t>
+      </w:r>
+      <w:proofErr w:type="spellStart"/>
+      <w:r>
+        <w:rPr>
+          <w:sz w:val="28"/>
+          <w:szCs w:val="28"/>
+          <w:lang w:val="en-US"/>
+        </w:rPr>
+        <w:t>Core_Speed_MHz</w:t>
+      </w:r>
+      <w:proofErr w:type="spellEnd"/>
+      <w:r>
+        <w:rPr>
+          <w:sz w:val="28"/>
+          <w:szCs w:val="28"/>
+          <w:lang w:val="en-US"/>
+        </w:rPr>
+        <w:t xml:space="preserve">, </w:t>
+      </w:r>
+      <w:proofErr w:type="spellStart"/>
+      <w:r>
+        <w:rPr>
+          <w:sz w:val="28"/>
+          <w:szCs w:val="28"/>
+          <w:lang w:val="en-US"/>
+        </w:rPr>
+        <w:t>Memory_Speed_MHz</w:t>
+      </w:r>
+      <w:proofErr w:type="spellEnd"/>
     </w:p>
     <w:p>
       <w:pPr>
@@ -6805,7 +7978,25 @@
           <w:lang w:val="en-US"/>
         </w:rPr>
         <w:tab/>
-        <w:t xml:space="preserve"> [ 1.38767136 -0.04971116  0.04218138]</w:t>
+        <w:t xml:space="preserve"> [ 1.38767136 -0.</w:t>
+      </w:r>
+      <w:proofErr w:type="gramStart"/>
+      <w:r>
+        <w:rPr>
+          <w:sz w:val="24"/>
+          <w:szCs w:val="24"/>
+          <w:lang w:val="en-US"/>
+        </w:rPr>
+        <w:t>04971116  0.04218138</w:t>
+      </w:r>
+      <w:proofErr w:type="gramEnd"/>
+      <w:r>
+        <w:rPr>
+          <w:sz w:val="24"/>
+          <w:szCs w:val="24"/>
+          <w:lang w:val="en-US"/>
+        </w:rPr>
+        <w:t>]</w:t>
       </w:r>
     </w:p>
     <w:p>
@@ -7034,6 +8225,7 @@
     <w:lsdException w:name="HTML Sample" w:semiHidden="1" w:unhideWhenUsed="1"/>
     <w:lsdException w:name="HTML Typewriter" w:semiHidden="1" w:unhideWhenUsed="1"/>
     <w:lsdException w:name="HTML Variable" w:semiHidden="1" w:unhideWhenUsed="1"/>
+    <w:lsdException w:name="Normal Table" w:semiHidden="1" w:unhideWhenUsed="1"/>
     <w:lsdException w:name="annotation subject" w:semiHidden="1" w:unhideWhenUsed="1"/>
     <w:lsdException w:name="No List" w:semiHidden="1" w:unhideWhenUsed="1"/>
     <w:lsdException w:name="Outline List 1" w:semiHidden="1" w:unhideWhenUsed="1"/>
@@ -7080,8 +8272,10 @@
     <w:lsdException w:name="Table Subtle 2" w:semiHidden="1" w:unhideWhenUsed="1"/>
     <w:lsdException w:name="Table Web 1" w:semiHidden="1" w:unhideWhenUsed="1"/>
     <w:lsdException w:name="Table Web 2" w:semiHidden="1" w:unhideWhenUsed="1"/>
+    <w:lsdException w:name="Table Web 3" w:semiHidden="1" w:unhideWhenUsed="1"/>
     <w:lsdException w:name="Balloon Text" w:semiHidden="1" w:unhideWhenUsed="1"/>
     <w:lsdException w:name="Table Grid" w:uiPriority="39"/>
+    <w:lsdException w:name="Table Theme" w:semiHidden="1" w:unhideWhenUsed="1"/>
     <w:lsdException w:name="Placeholder Text" w:semiHidden="1"/>
     <w:lsdException w:name="No Spacing" w:uiPriority="1" w:qFormat="1"/>
     <w:lsdException w:name="Light Shading" w:uiPriority="60"/>

</xml_diff>